<commit_message>
Add Amazon SDE II to resume
</commit_message>
<xml_diff>
--- a/files/word_resume/alberto_li_resume.docx
+++ b/files/word_resume/alberto_li_resume.docx
@@ -1,6 +1,6 @@
 
 <file path=word/document.xml><?xml version="1.0" encoding="utf-8"?>
-<w:document xmlns:wpc="http://schemas.microsoft.com/office/word/2010/wordprocessingCanvas" xmlns:mo="http://schemas.microsoft.com/office/mac/office/2008/main" xmlns:mc="http://schemas.openxmlformats.org/markup-compatibility/2006" xmlns:mv="urn:schemas-microsoft-com:mac:vml" xmlns:o="urn:schemas-microsoft-com:office:office" xmlns:r="http://schemas.openxmlformats.org/officeDocument/2006/relationships" xmlns:m="http://schemas.openxmlformats.org/officeDocument/2006/math" xmlns:v="urn:schemas-microsoft-com:vml" xmlns:wp14="http://schemas.microsoft.com/office/word/2010/wordprocessingDrawing" xmlns:wp="http://schemas.openxmlformats.org/drawingml/2006/wordprocessingDrawing" xmlns:w10="urn:schemas-microsoft-com:office:word" xmlns:w="http://schemas.openxmlformats.org/wordprocessingml/2006/main" xmlns:w14="http://schemas.microsoft.com/office/word/2010/wordml" xmlns:w15="http://schemas.microsoft.com/office/word/2012/wordml" xmlns:wpg="http://schemas.microsoft.com/office/word/2010/wordprocessingGroup" xmlns:wpi="http://schemas.microsoft.com/office/word/2010/wordprocessingInk" xmlns:wne="http://schemas.microsoft.com/office/word/2006/wordml" xmlns:wps="http://schemas.microsoft.com/office/word/2010/wordprocessingShape" mc:Ignorable="w14 w15 wp14">
+<w:document xmlns:wpc="http://schemas.microsoft.com/office/word/2010/wordprocessingCanvas" xmlns:cx="http://schemas.microsoft.com/office/drawing/2014/chartex" xmlns:cx1="http://schemas.microsoft.com/office/drawing/2015/9/8/chartex" xmlns:cx2="http://schemas.microsoft.com/office/drawing/2015/10/21/chartex" xmlns:cx3="http://schemas.microsoft.com/office/drawing/2016/5/9/chartex" xmlns:cx4="http://schemas.microsoft.com/office/drawing/2016/5/10/chartex" xmlns:cx5="http://schemas.microsoft.com/office/drawing/2016/5/11/chartex" xmlns:cx6="http://schemas.microsoft.com/office/drawing/2016/5/12/chartex" xmlns:cx7="http://schemas.microsoft.com/office/drawing/2016/5/13/chartex" xmlns:cx8="http://schemas.microsoft.com/office/drawing/2016/5/14/chartex" xmlns:mc="http://schemas.openxmlformats.org/markup-compatibility/2006" xmlns:aink="http://schemas.microsoft.com/office/drawing/2016/ink" xmlns:am3d="http://schemas.microsoft.com/office/drawing/2017/model3d" xmlns:o="urn:schemas-microsoft-com:office:office" xmlns:r="http://schemas.openxmlformats.org/officeDocument/2006/relationships" xmlns:m="http://schemas.openxmlformats.org/officeDocument/2006/math" xmlns:v="urn:schemas-microsoft-com:vml" xmlns:wp14="http://schemas.microsoft.com/office/word/2010/wordprocessingDrawing" xmlns:wp="http://schemas.openxmlformats.org/drawingml/2006/wordprocessingDrawing" xmlns:w10="urn:schemas-microsoft-com:office:word" xmlns:w="http://schemas.openxmlformats.org/wordprocessingml/2006/main" xmlns:w14="http://schemas.microsoft.com/office/word/2010/wordml" xmlns:w15="http://schemas.microsoft.com/office/word/2012/wordml" xmlns:w16cid="http://schemas.microsoft.com/office/word/2016/wordml/cid" xmlns:w16se="http://schemas.microsoft.com/office/word/2015/wordml/symex" xmlns:wpg="http://schemas.microsoft.com/office/word/2010/wordprocessingGroup" xmlns:wpi="http://schemas.microsoft.com/office/word/2010/wordprocessingInk" xmlns:wne="http://schemas.microsoft.com/office/word/2006/wordml" xmlns:wps="http://schemas.microsoft.com/office/word/2010/wordprocessingShape" mc:Ignorable="w14 w15 w16se w16cid wp14">
   <w:body>
     <w:p>
       <w:pPr>
@@ -15,14 +15,14 @@
         <w:spacing w:line="276" w:lineRule="auto"/>
         <w:jc w:val="center"/>
         <w:rPr>
-          <w:sz w:val="52"/>
+          <w:sz w:val="48"/>
           <w:szCs w:val="40"/>
           <w:lang w:val="pt-BR"/>
         </w:rPr>
       </w:pPr>
       <w:r>
         <w:rPr>
-          <w:sz w:val="52"/>
+          <w:sz w:val="48"/>
           <w:szCs w:val="40"/>
           <w:lang w:val="pt-BR"/>
         </w:rPr>
@@ -41,17 +41,27 @@
         </w:tabs>
         <w:spacing w:line="276" w:lineRule="auto"/>
         <w:jc w:val="center"/>
-      </w:pPr>
-      <w:r>
+        <w:rPr>
+          <w:sz w:val="22"/>
+        </w:rPr>
+      </w:pPr>
+      <w:r>
+        <w:rPr>
+          <w:sz w:val="22"/>
+        </w:rPr>
         <w:t xml:space="preserve">  </w:t>
       </w:r>
       <w:r>
+        <w:rPr>
+          <w:sz w:val="22"/>
+        </w:rPr>
         <w:t xml:space="preserve"> </w:t>
       </w:r>
       <w:hyperlink r:id="rId8" w:history="1">
         <w:r>
           <w:rPr>
             <w:rStyle w:val="Hyperlink"/>
+            <w:sz w:val="22"/>
           </w:rPr>
           <w:t>https://www.albertoli.tech</w:t>
         </w:r>
@@ -60,46 +70,66 @@
         <w:rPr>
           <w:rStyle w:val="Hyperlink"/>
           <w:b w:val="0"/>
+          <w:sz w:val="22"/>
           <w:u w:val="none"/>
         </w:rPr>
         <w:t xml:space="preserve">  | </w:t>
       </w:r>
       <w:r>
+        <w:rPr>
+          <w:sz w:val="22"/>
+        </w:rPr>
         <w:t xml:space="preserve"> </w:t>
       </w:r>
       <w:hyperlink r:id="rId9" w:history="1">
         <w:r>
           <w:rPr>
             <w:rStyle w:val="Hyperlink"/>
+            <w:sz w:val="22"/>
           </w:rPr>
-          <w:t>albertoli@gatech.edu</w:t>
+          <w:t>lialberto96@gmail.com</w:t>
         </w:r>
       </w:hyperlink>
       <w:r>
+        <w:rPr>
+          <w:sz w:val="22"/>
+        </w:rPr>
         <w:t xml:space="preserve"> </w:t>
       </w:r>
       <w:r>
+        <w:rPr>
+          <w:sz w:val="22"/>
+        </w:rPr>
+        <w:t>| (</w:t>
+      </w:r>
+      <w:r>
+        <w:rPr>
+          <w:sz w:val="22"/>
+        </w:rPr>
+        <w:t>305) 790-7218</w:t>
+      </w:r>
+      <w:r>
+        <w:rPr>
+          <w:sz w:val="22"/>
+        </w:rPr>
         <w:t xml:space="preserve"> </w:t>
       </w:r>
       <w:r>
-        <w:t xml:space="preserve">| </w:t>
-      </w:r>
-      <w:r>
+        <w:rPr>
+          <w:sz w:val="22"/>
+        </w:rPr>
+        <w:t>|</w:t>
+      </w:r>
+      <w:r>
+        <w:rPr>
+          <w:sz w:val="22"/>
+        </w:rPr>
         <w:t xml:space="preserve"> </w:t>
       </w:r>
       <w:r>
-        <w:t>(305) 790-7218</w:t>
-      </w:r>
-      <w:r>
-        <w:t xml:space="preserve"> </w:t>
-      </w:r>
-      <w:r>
-        <w:t>|</w:t>
-      </w:r>
-      <w:r>
-        <w:t xml:space="preserve"> </w:t>
-      </w:r>
-      <w:r>
+        <w:rPr>
+          <w:sz w:val="22"/>
+        </w:rPr>
         <w:t>U.S. Citizen</w:t>
       </w:r>
     </w:p>
@@ -116,8 +146,8 @@
         <w:rPr>
           <w:b/>
           <w:iCs/>
-          <w:sz w:val="26"/>
-          <w:szCs w:val="26"/>
+          <w:sz w:val="25"/>
+          <w:szCs w:val="25"/>
           <w:u w:val="thick"/>
         </w:rPr>
       </w:pPr>
@@ -125,8 +155,8 @@
         <w:rPr>
           <w:b/>
           <w:iCs/>
-          <w:sz w:val="26"/>
-          <w:szCs w:val="26"/>
+          <w:sz w:val="25"/>
+          <w:szCs w:val="25"/>
           <w:u w:val="thick"/>
         </w:rPr>
         <w:t>EDUCATION</w:t>
@@ -135,8 +165,8 @@
         <w:rPr>
           <w:b/>
           <w:iCs/>
-          <w:sz w:val="26"/>
-          <w:szCs w:val="26"/>
+          <w:sz w:val="25"/>
+          <w:szCs w:val="25"/>
           <w:u w:val="thick"/>
         </w:rPr>
         <w:tab/>
@@ -145,8 +175,8 @@
         <w:rPr>
           <w:b/>
           <w:iCs/>
-          <w:sz w:val="26"/>
-          <w:szCs w:val="26"/>
+          <w:sz w:val="25"/>
+          <w:szCs w:val="25"/>
           <w:u w:val="thick"/>
         </w:rPr>
         <w:tab/>
@@ -155,8 +185,8 @@
         <w:rPr>
           <w:b/>
           <w:iCs/>
-          <w:sz w:val="26"/>
-          <w:szCs w:val="26"/>
+          <w:sz w:val="25"/>
+          <w:szCs w:val="25"/>
           <w:u w:val="thick"/>
         </w:rPr>
         <w:tab/>
@@ -213,66 +243,6 @@
           <w:szCs w:val="21"/>
         </w:rPr>
         <w:t xml:space="preserve">               </w:t>
-      </w:r>
-      <w:r>
-        <w:rPr>
-          <w:b/>
-          <w:iCs/>
-          <w:sz w:val="21"/>
-          <w:szCs w:val="21"/>
-        </w:rPr>
-        <w:tab/>
-        <w:t xml:space="preserve">                               </w:t>
-      </w:r>
-      <w:r>
-        <w:rPr>
-          <w:b/>
-          <w:iCs/>
-          <w:sz w:val="21"/>
-          <w:szCs w:val="21"/>
-        </w:rPr>
-        <w:tab/>
-      </w:r>
-      <w:r>
-        <w:rPr>
-          <w:b/>
-          <w:i/>
-          <w:iCs/>
-          <w:sz w:val="21"/>
-          <w:szCs w:val="21"/>
-        </w:rPr>
-        <w:tab/>
-        <w:t xml:space="preserve">August 2015 - </w:t>
-      </w:r>
-      <w:r>
-        <w:rPr>
-          <w:b/>
-          <w:i/>
-          <w:iCs/>
-          <w:sz w:val="21"/>
-          <w:szCs w:val="21"/>
-        </w:rPr>
-        <w:t>May</w:t>
-      </w:r>
-      <w:r>
-        <w:rPr>
-          <w:b/>
-          <w:i/>
-          <w:iCs/>
-          <w:sz w:val="21"/>
-          <w:szCs w:val="21"/>
-        </w:rPr>
-        <w:t xml:space="preserve"> </w:t>
-      </w:r>
-      <w:r>
-        <w:rPr>
-          <w:b/>
-          <w:i/>
-          <w:iCs/>
-          <w:sz w:val="21"/>
-          <w:szCs w:val="21"/>
-        </w:rPr>
-        <w:t>2019</w:t>
       </w:r>
     </w:p>
     <w:p>
@@ -301,6 +271,92 @@
           <w:sz w:val="21"/>
           <w:szCs w:val="21"/>
         </w:rPr>
+        <w:t xml:space="preserve">M.S. Computer Science, </w:t>
+      </w:r>
+      <w:r>
+        <w:rPr>
+          <w:b/>
+          <w:iCs/>
+          <w:sz w:val="21"/>
+          <w:szCs w:val="21"/>
+        </w:rPr>
+        <w:t>August 2020 –</w:t>
+      </w:r>
+      <w:r>
+        <w:rPr>
+          <w:b/>
+          <w:iCs/>
+          <w:sz w:val="21"/>
+          <w:szCs w:val="21"/>
+        </w:rPr>
+        <w:t xml:space="preserve"> </w:t>
+      </w:r>
+      <w:r>
+        <w:rPr>
+          <w:b/>
+          <w:iCs/>
+          <w:sz w:val="21"/>
+          <w:szCs w:val="21"/>
+        </w:rPr>
+        <w:t>202</w:t>
+      </w:r>
+      <w:r>
+        <w:rPr>
+          <w:b/>
+          <w:iCs/>
+          <w:sz w:val="21"/>
+          <w:szCs w:val="21"/>
+        </w:rPr>
+        <w:t>3</w:t>
+      </w:r>
+      <w:r>
+        <w:rPr>
+          <w:b/>
+          <w:iCs/>
+          <w:sz w:val="21"/>
+          <w:szCs w:val="21"/>
+        </w:rPr>
+        <w:t xml:space="preserve"> (while working full time)</w:t>
+      </w:r>
+      <w:bookmarkStart w:id="0" w:name="_GoBack"/>
+      <w:bookmarkEnd w:id="0"/>
+      <w:r>
+        <w:rPr>
+          <w:b/>
+          <w:iCs/>
+          <w:sz w:val="21"/>
+          <w:szCs w:val="21"/>
+        </w:rPr>
+        <w:tab/>
+        <w:t xml:space="preserve">                               </w:t>
+      </w:r>
+    </w:p>
+    <w:p>
+      <w:pPr>
+        <w:pStyle w:val="ListParagraph"/>
+        <w:numPr>
+          <w:ilvl w:val="0"/>
+          <w:numId w:val="5"/>
+        </w:numPr>
+        <w:tabs>
+          <w:tab w:val="left" w:pos="360"/>
+          <w:tab w:val="left" w:pos="1440"/>
+          <w:tab w:val="left" w:pos="6480"/>
+          <w:tab w:val="left" w:pos="7920"/>
+          <w:tab w:val="right" w:pos="10800"/>
+        </w:tabs>
+        <w:rPr>
+          <w:iCs/>
+          <w:sz w:val="21"/>
+          <w:szCs w:val="21"/>
+        </w:rPr>
+      </w:pPr>
+      <w:r>
+        <w:rPr>
+          <w:iCs/>
+          <w:sz w:val="21"/>
+          <w:szCs w:val="21"/>
+        </w:rPr>
         <w:t>B.S</w:t>
       </w:r>
       <w:r>
@@ -350,6 +406,23 @@
           <w:szCs w:val="21"/>
         </w:rPr>
         <w:t xml:space="preserve"> / 4.00</w:t>
+      </w:r>
+      <w:r>
+        <w:rPr>
+          <w:iCs/>
+          <w:sz w:val="21"/>
+          <w:szCs w:val="21"/>
+        </w:rPr>
+        <w:t xml:space="preserve">, </w:t>
+      </w:r>
+      <w:r>
+        <w:rPr>
+          <w:b/>
+          <w:iCs/>
+          <w:sz w:val="21"/>
+          <w:szCs w:val="21"/>
+        </w:rPr>
+        <w:t>August 2015 – May 2019</w:t>
       </w:r>
     </w:p>
     <w:p>
@@ -365,8 +438,8 @@
         <w:rPr>
           <w:b/>
           <w:iCs/>
-          <w:sz w:val="26"/>
-          <w:szCs w:val="26"/>
+          <w:sz w:val="25"/>
+          <w:szCs w:val="25"/>
           <w:u w:val="thick"/>
         </w:rPr>
       </w:pPr>
@@ -374,8 +447,8 @@
         <w:rPr>
           <w:b/>
           <w:iCs/>
-          <w:sz w:val="26"/>
-          <w:szCs w:val="26"/>
+          <w:sz w:val="25"/>
+          <w:szCs w:val="25"/>
           <w:u w:val="thick"/>
         </w:rPr>
         <w:t>EXPERIENCE</w:t>
@@ -384,8 +457,8 @@
         <w:rPr>
           <w:b/>
           <w:iCs/>
-          <w:sz w:val="26"/>
-          <w:szCs w:val="26"/>
+          <w:sz w:val="25"/>
+          <w:szCs w:val="25"/>
           <w:u w:val="thick"/>
         </w:rPr>
         <w:tab/>
@@ -394,8 +467,8 @@
         <w:rPr>
           <w:b/>
           <w:iCs/>
-          <w:sz w:val="26"/>
-          <w:szCs w:val="26"/>
+          <w:sz w:val="25"/>
+          <w:szCs w:val="25"/>
           <w:u w:val="thick"/>
         </w:rPr>
         <w:tab/>
@@ -404,8 +477,8 @@
         <w:rPr>
           <w:b/>
           <w:iCs/>
-          <w:sz w:val="26"/>
-          <w:szCs w:val="26"/>
+          <w:sz w:val="25"/>
+          <w:szCs w:val="25"/>
           <w:u w:val="thick"/>
         </w:rPr>
         <w:tab/>
@@ -435,6 +508,211 @@
           <w:sz w:val="21"/>
           <w:szCs w:val="21"/>
         </w:rPr>
+        <w:t xml:space="preserve">Amazon Web Services – SDE II </w:t>
+      </w:r>
+      <w:r>
+        <w:rPr>
+          <w:iCs/>
+          <w:sz w:val="21"/>
+          <w:szCs w:val="21"/>
+        </w:rPr>
+        <w:t>Seattle, WA</w:t>
+      </w:r>
+      <w:r>
+        <w:rPr>
+          <w:b/>
+          <w:iCs/>
+          <w:sz w:val="21"/>
+          <w:szCs w:val="21"/>
+        </w:rPr>
+        <w:tab/>
+      </w:r>
+      <w:r>
+        <w:rPr>
+          <w:b/>
+          <w:iCs/>
+          <w:sz w:val="21"/>
+          <w:szCs w:val="21"/>
+        </w:rPr>
+        <w:tab/>
+        <w:t xml:space="preserve">         </w:t>
+      </w:r>
+      <w:r>
+        <w:rPr>
+          <w:b/>
+          <w:iCs/>
+          <w:sz w:val="21"/>
+          <w:szCs w:val="21"/>
+        </w:rPr>
+        <w:t xml:space="preserve">         </w:t>
+      </w:r>
+      <w:r>
+        <w:rPr>
+          <w:b/>
+          <w:iCs/>
+          <w:sz w:val="21"/>
+          <w:szCs w:val="21"/>
+        </w:rPr>
+        <w:t xml:space="preserve"> </w:t>
+      </w:r>
+      <w:r>
+        <w:rPr>
+          <w:b/>
+          <w:i/>
+          <w:iCs/>
+          <w:sz w:val="21"/>
+          <w:szCs w:val="21"/>
+        </w:rPr>
+        <w:t>April</w:t>
+      </w:r>
+      <w:r>
+        <w:rPr>
+          <w:b/>
+          <w:i/>
+          <w:iCs/>
+          <w:sz w:val="21"/>
+          <w:szCs w:val="21"/>
+        </w:rPr>
+        <w:t xml:space="preserve"> </w:t>
+      </w:r>
+      <w:r>
+        <w:rPr>
+          <w:b/>
+          <w:i/>
+          <w:iCs/>
+          <w:sz w:val="21"/>
+          <w:szCs w:val="21"/>
+        </w:rPr>
+        <w:t>2021</w:t>
+      </w:r>
+      <w:r>
+        <w:rPr>
+          <w:b/>
+          <w:i/>
+          <w:iCs/>
+          <w:sz w:val="21"/>
+          <w:szCs w:val="21"/>
+        </w:rPr>
+        <w:t xml:space="preserve"> </w:t>
+      </w:r>
+      <w:r>
+        <w:rPr>
+          <w:b/>
+          <w:i/>
+          <w:iCs/>
+          <w:sz w:val="21"/>
+          <w:szCs w:val="21"/>
+        </w:rPr>
+        <w:t>-- Current</w:t>
+      </w:r>
+    </w:p>
+    <w:p>
+      <w:pPr>
+        <w:tabs>
+          <w:tab w:val="left" w:pos="360"/>
+          <w:tab w:val="left" w:pos="1440"/>
+          <w:tab w:val="left" w:pos="5760"/>
+          <w:tab w:val="left" w:pos="7920"/>
+          <w:tab w:val="right" w:pos="10800"/>
+        </w:tabs>
+        <w:rPr>
+          <w:b/>
+          <w:i/>
+          <w:iCs/>
+          <w:sz w:val="21"/>
+          <w:szCs w:val="21"/>
+        </w:rPr>
+      </w:pPr>
+      <w:r>
+        <w:rPr>
+          <w:b/>
+          <w:iCs/>
+          <w:sz w:val="21"/>
+          <w:szCs w:val="21"/>
+        </w:rPr>
+        <w:t xml:space="preserve">Amazon Web Services – </w:t>
+      </w:r>
+      <w:r>
+        <w:rPr>
+          <w:b/>
+          <w:iCs/>
+          <w:sz w:val="21"/>
+          <w:szCs w:val="21"/>
+        </w:rPr>
+        <w:t xml:space="preserve">SDE I </w:t>
+      </w:r>
+      <w:r>
+        <w:rPr>
+          <w:iCs/>
+          <w:sz w:val="21"/>
+          <w:szCs w:val="21"/>
+        </w:rPr>
+        <w:t>Seattle, WA</w:t>
+      </w:r>
+      <w:r>
+        <w:rPr>
+          <w:b/>
+          <w:iCs/>
+          <w:sz w:val="21"/>
+          <w:szCs w:val="21"/>
+        </w:rPr>
+        <w:tab/>
+      </w:r>
+      <w:r>
+        <w:rPr>
+          <w:b/>
+          <w:iCs/>
+          <w:sz w:val="21"/>
+          <w:szCs w:val="21"/>
+        </w:rPr>
+        <w:tab/>
+        <w:t xml:space="preserve">          </w:t>
+      </w:r>
+      <w:r>
+        <w:rPr>
+          <w:b/>
+          <w:i/>
+          <w:iCs/>
+          <w:sz w:val="21"/>
+          <w:szCs w:val="21"/>
+        </w:rPr>
+        <w:t xml:space="preserve">March 2020 – </w:t>
+      </w:r>
+      <w:r>
+        <w:rPr>
+          <w:b/>
+          <w:i/>
+          <w:iCs/>
+          <w:sz w:val="21"/>
+          <w:szCs w:val="21"/>
+        </w:rPr>
+        <w:t>March 2021</w:t>
+      </w:r>
+    </w:p>
+    <w:p>
+      <w:pPr>
+        <w:tabs>
+          <w:tab w:val="left" w:pos="360"/>
+          <w:tab w:val="left" w:pos="1440"/>
+          <w:tab w:val="left" w:pos="5760"/>
+          <w:tab w:val="left" w:pos="7920"/>
+          <w:tab w:val="right" w:pos="10800"/>
+        </w:tabs>
+        <w:rPr>
+          <w:b/>
+          <w:i/>
+          <w:iCs/>
+          <w:sz w:val="21"/>
+          <w:szCs w:val="21"/>
+        </w:rPr>
+      </w:pPr>
+      <w:r>
+        <w:rPr>
+          <w:b/>
+          <w:iCs/>
+          <w:sz w:val="21"/>
+          <w:szCs w:val="21"/>
+        </w:rPr>
         <w:t>Goldman Sachs – Engineering Summer Analyst (Investment Banking Division)</w:t>
       </w:r>
       <w:r>
@@ -454,8 +732,6 @@
         </w:rPr>
         <w:t>New York, NY</w:t>
       </w:r>
-      <w:bookmarkStart w:id="0" w:name="_GoBack"/>
-      <w:bookmarkEnd w:id="0"/>
       <w:r>
         <w:rPr>
           <w:b/>
@@ -512,7 +788,7 @@
           <w:sz w:val="21"/>
           <w:szCs w:val="21"/>
         </w:rPr>
-        <w:t>Full-stack development role for Marquee Jupiter Shareholder Analytics Platform</w:t>
+        <w:t>Worked on Marquee Jupiter Shareholder Analytics Platform as a full stack developer</w:t>
       </w:r>
     </w:p>
     <w:p>
@@ -542,39 +818,7 @@
           <w:sz w:val="21"/>
           <w:szCs w:val="21"/>
         </w:rPr>
-        <w:t>Regional</w:t>
-      </w:r>
-      <w:r>
-        <w:rPr>
-          <w:iCs/>
-          <w:sz w:val="21"/>
-          <w:szCs w:val="21"/>
-        </w:rPr>
-        <w:t xml:space="preserve"> ownership breakdown analysis feature enhancement</w:t>
-      </w:r>
-      <w:r>
-        <w:rPr>
-          <w:iCs/>
-          <w:sz w:val="21"/>
-          <w:szCs w:val="21"/>
-        </w:rPr>
-        <w:t xml:space="preserve"> and </w:t>
-      </w:r>
-      <w:r>
-        <w:rPr>
-          <w:iCs/>
-          <w:sz w:val="21"/>
-          <w:szCs w:val="21"/>
-        </w:rPr>
-        <w:t>investment banking</w:t>
-      </w:r>
-      <w:r>
-        <w:rPr>
-          <w:iCs/>
-          <w:sz w:val="21"/>
-          <w:szCs w:val="21"/>
-        </w:rPr>
-        <w:t xml:space="preserve"> excel report automation</w:t>
+        <w:t>Implemented regional ownership breakdown analysis feature and developed automation for investment banking tasks</w:t>
       </w:r>
     </w:p>
     <w:p>
@@ -604,55 +848,7 @@
           <w:sz w:val="21"/>
           <w:szCs w:val="21"/>
         </w:rPr>
-        <w:t>Cost</w:t>
-      </w:r>
-      <w:r>
-        <w:rPr>
-          <w:iCs/>
-          <w:sz w:val="21"/>
-          <w:szCs w:val="21"/>
-        </w:rPr>
-        <w:t xml:space="preserve">-basis with multiples analysis for </w:t>
-      </w:r>
-      <w:r>
-        <w:rPr>
-          <w:iCs/>
-          <w:sz w:val="21"/>
-          <w:szCs w:val="21"/>
-        </w:rPr>
-        <w:t xml:space="preserve">register </w:t>
-      </w:r>
-      <w:r>
-        <w:rPr>
-          <w:iCs/>
-          <w:sz w:val="21"/>
-          <w:szCs w:val="21"/>
-        </w:rPr>
-        <w:t>funds/institutions</w:t>
-      </w:r>
-      <w:r>
-        <w:rPr>
-          <w:iCs/>
-          <w:sz w:val="21"/>
-          <w:szCs w:val="21"/>
-        </w:rPr>
-        <w:t xml:space="preserve"> for company</w:t>
-      </w:r>
-      <w:r>
-        <w:rPr>
-          <w:iCs/>
-          <w:sz w:val="21"/>
-          <w:szCs w:val="21"/>
-        </w:rPr>
-        <w:t xml:space="preserve"> investor portfoli</w:t>
-      </w:r>
-      <w:r>
-        <w:rPr>
-          <w:iCs/>
-          <w:sz w:val="21"/>
-          <w:szCs w:val="21"/>
-        </w:rPr>
-        <w:t>o</w:t>
+        <w:t>Implemented cost-basis with multiples feature for analyzing register funds/institutions’ company investor portfolio</w:t>
       </w:r>
     </w:p>
     <w:p>
@@ -817,79 +1013,7 @@
           <w:sz w:val="21"/>
           <w:szCs w:val="21"/>
         </w:rPr>
-        <w:t>Developing</w:t>
-      </w:r>
-      <w:r>
-        <w:rPr>
-          <w:iCs/>
-          <w:sz w:val="21"/>
-          <w:szCs w:val="21"/>
-        </w:rPr>
-        <w:t xml:space="preserve"> </w:t>
-      </w:r>
-      <w:r>
-        <w:rPr>
-          <w:iCs/>
-          <w:sz w:val="21"/>
-          <w:szCs w:val="21"/>
-        </w:rPr>
-        <w:t>full stack solutions</w:t>
-      </w:r>
-      <w:r>
-        <w:rPr>
-          <w:iCs/>
-          <w:sz w:val="21"/>
-          <w:szCs w:val="21"/>
-        </w:rPr>
-        <w:t xml:space="preserve"> in React/</w:t>
-      </w:r>
-      <w:r>
-        <w:rPr>
-          <w:iCs/>
-          <w:sz w:val="21"/>
-          <w:szCs w:val="21"/>
-        </w:rPr>
-        <w:t>Redux</w:t>
-      </w:r>
-      <w:r>
-        <w:rPr>
-          <w:iCs/>
-          <w:sz w:val="21"/>
-          <w:szCs w:val="21"/>
-        </w:rPr>
-        <w:t>, .NET</w:t>
-      </w:r>
-      <w:r>
-        <w:rPr>
-          <w:iCs/>
-          <w:sz w:val="21"/>
-          <w:szCs w:val="21"/>
-        </w:rPr>
-        <w:t xml:space="preserve"> Core</w:t>
-      </w:r>
-      <w:r>
-        <w:rPr>
-          <w:iCs/>
-          <w:sz w:val="21"/>
-          <w:szCs w:val="21"/>
-        </w:rPr>
-        <w:t xml:space="preserve">, and </w:t>
-      </w:r>
-      <w:r>
-        <w:rPr>
-          <w:iCs/>
-          <w:sz w:val="21"/>
-          <w:szCs w:val="21"/>
-        </w:rPr>
-        <w:t>EF Core</w:t>
-      </w:r>
-      <w:r>
-        <w:rPr>
-          <w:iCs/>
-          <w:sz w:val="21"/>
-          <w:szCs w:val="21"/>
-        </w:rPr>
-        <w:t xml:space="preserve"> with a focus on User Centered Design</w:t>
+        <w:t>Worked on rewriting full stack solution of HR application in React/Redux, .NET Core, and Entity Framework Core with a focus on User Centered Design</w:t>
       </w:r>
     </w:p>
     <w:p>
@@ -920,7 +1044,7 @@
           <w:sz w:val="21"/>
           <w:szCs w:val="21"/>
         </w:rPr>
-        <w:t>Rewriting HR application to increase system stability and reduce user error</w:t>
+        <w:t>Increased system performance, stability and reduced user error of HR application</w:t>
       </w:r>
     </w:p>
     <w:p>
@@ -1098,49 +1222,15 @@
           <w:sz w:val="21"/>
           <w:szCs w:val="21"/>
         </w:rPr>
-        <w:t>Developed a</w:t>
-      </w:r>
-      <w:r>
-        <w:rPr>
-          <w:iCs/>
-          <w:sz w:val="21"/>
-          <w:szCs w:val="21"/>
-        </w:rPr>
-        <w:t xml:space="preserve">utomated yield report generation and </w:t>
-      </w:r>
-      <w:r>
-        <w:rPr>
-          <w:iCs/>
-          <w:sz w:val="21"/>
-          <w:szCs w:val="21"/>
-        </w:rPr>
-        <w:t xml:space="preserve">e-mail </w:t>
-      </w:r>
-      <w:r>
-        <w:rPr>
-          <w:iCs/>
-          <w:sz w:val="21"/>
-          <w:szCs w:val="21"/>
-        </w:rPr>
-        <w:t xml:space="preserve">distribution for 3D </w:t>
-      </w:r>
-      <w:proofErr w:type="spellStart"/>
-      <w:r>
-        <w:rPr>
-          <w:iCs/>
-          <w:sz w:val="21"/>
-          <w:szCs w:val="21"/>
-        </w:rPr>
-        <w:t>XPoint</w:t>
-      </w:r>
-      <w:proofErr w:type="spellEnd"/>
-      <w:r>
-        <w:rPr>
-          <w:iCs/>
-          <w:sz w:val="21"/>
-          <w:szCs w:val="21"/>
-        </w:rPr>
-        <w:t xml:space="preserve"> persistent memory DIMMs</w:t>
+        <w:t xml:space="preserve">Developed </w:t>
+      </w:r>
+      <w:r>
+        <w:rPr>
+          <w:iCs/>
+          <w:sz w:val="21"/>
+          <w:szCs w:val="21"/>
+        </w:rPr>
+        <w:t>automated report generation tool for distributing recurring emails on yield metrics for memory DIMMs</w:t>
       </w:r>
     </w:p>
     <w:p>
@@ -1603,8 +1693,8 @@
         <w:rPr>
           <w:b/>
           <w:iCs/>
-          <w:sz w:val="26"/>
-          <w:szCs w:val="26"/>
+          <w:sz w:val="25"/>
+          <w:szCs w:val="25"/>
           <w:u w:val="thick"/>
         </w:rPr>
       </w:pPr>
@@ -1612,8 +1702,8 @@
         <w:rPr>
           <w:b/>
           <w:iCs/>
-          <w:sz w:val="26"/>
-          <w:szCs w:val="26"/>
+          <w:sz w:val="25"/>
+          <w:szCs w:val="25"/>
           <w:u w:val="thick"/>
         </w:rPr>
         <w:t>RESEARCH</w:t>
@@ -1622,8 +1712,8 @@
         <w:rPr>
           <w:b/>
           <w:iCs/>
-          <w:sz w:val="26"/>
-          <w:szCs w:val="26"/>
+          <w:sz w:val="25"/>
+          <w:szCs w:val="25"/>
           <w:u w:val="thick"/>
         </w:rPr>
         <w:tab/>
@@ -1632,8 +1722,8 @@
         <w:rPr>
           <w:b/>
           <w:iCs/>
-          <w:sz w:val="26"/>
-          <w:szCs w:val="26"/>
+          <w:sz w:val="25"/>
+          <w:szCs w:val="25"/>
           <w:u w:val="thick"/>
         </w:rPr>
         <w:tab/>
@@ -1642,8 +1732,8 @@
         <w:rPr>
           <w:b/>
           <w:iCs/>
-          <w:sz w:val="26"/>
-          <w:szCs w:val="26"/>
+          <w:sz w:val="25"/>
+          <w:szCs w:val="25"/>
           <w:u w:val="thick"/>
         </w:rPr>
         <w:tab/>
@@ -1832,25 +1922,14 @@
           <w:szCs w:val="21"/>
         </w:rPr>
       </w:pPr>
-      <w:proofErr w:type="spellStart"/>
-      <w:r>
-        <w:rPr>
-          <w:b/>
-          <w:iCs/>
-          <w:sz w:val="21"/>
-          <w:szCs w:val="21"/>
-        </w:rPr>
-        <w:t>Inan</w:t>
-      </w:r>
-      <w:proofErr w:type="spellEnd"/>
-      <w:r>
-        <w:rPr>
-          <w:b/>
-          <w:iCs/>
-          <w:sz w:val="21"/>
-          <w:szCs w:val="21"/>
-        </w:rPr>
-        <w:t xml:space="preserve"> Medical Devices Research Lab | Research Assistant</w:t>
+      <w:r>
+        <w:rPr>
+          <w:b/>
+          <w:iCs/>
+          <w:sz w:val="21"/>
+          <w:szCs w:val="21"/>
+        </w:rPr>
+        <w:t>Inan Medical Devices Research Lab | Research Assistant</w:t>
       </w:r>
       <w:r>
         <w:rPr>
@@ -2040,8 +2119,8 @@
         <w:rPr>
           <w:b/>
           <w:iCs/>
-          <w:sz w:val="26"/>
-          <w:szCs w:val="26"/>
+          <w:sz w:val="25"/>
+          <w:szCs w:val="25"/>
           <w:u w:val="thick"/>
         </w:rPr>
       </w:pPr>
@@ -2049,8 +2128,8 @@
         <w:rPr>
           <w:b/>
           <w:iCs/>
-          <w:sz w:val="26"/>
-          <w:szCs w:val="26"/>
+          <w:sz w:val="25"/>
+          <w:szCs w:val="25"/>
           <w:u w:val="thick"/>
         </w:rPr>
         <w:t>PROJECTS</w:t>
@@ -2059,8 +2138,8 @@
         <w:rPr>
           <w:b/>
           <w:iCs/>
-          <w:sz w:val="26"/>
-          <w:szCs w:val="26"/>
+          <w:sz w:val="25"/>
+          <w:szCs w:val="25"/>
           <w:u w:val="thick"/>
         </w:rPr>
         <w:tab/>
@@ -2069,8 +2148,8 @@
         <w:rPr>
           <w:b/>
           <w:iCs/>
-          <w:sz w:val="26"/>
-          <w:szCs w:val="26"/>
+          <w:sz w:val="25"/>
+          <w:szCs w:val="25"/>
           <w:u w:val="thick"/>
         </w:rPr>
         <w:tab/>
@@ -2079,8 +2158,8 @@
         <w:rPr>
           <w:b/>
           <w:iCs/>
-          <w:sz w:val="26"/>
-          <w:szCs w:val="26"/>
+          <w:sz w:val="25"/>
+          <w:szCs w:val="25"/>
           <w:u w:val="thick"/>
         </w:rPr>
         <w:tab/>
@@ -2089,8 +2168,8 @@
         <w:rPr>
           <w:b/>
           <w:iCs/>
-          <w:sz w:val="26"/>
-          <w:szCs w:val="26"/>
+          <w:sz w:val="25"/>
+          <w:szCs w:val="25"/>
           <w:u w:val="thick"/>
         </w:rPr>
         <w:tab/>
@@ -2098,157 +2177,6 @@
     </w:p>
     <w:p>
       <w:pPr>
-        <w:tabs>
-          <w:tab w:val="left" w:pos="360"/>
-          <w:tab w:val="left" w:pos="1440"/>
-        </w:tabs>
-        <w:rPr>
-          <w:b/>
-          <w:iCs/>
-          <w:sz w:val="21"/>
-          <w:szCs w:val="21"/>
-        </w:rPr>
-      </w:pPr>
-      <w:r>
-        <w:rPr>
-          <w:b/>
-          <w:iCs/>
-          <w:sz w:val="21"/>
-          <w:szCs w:val="21"/>
-        </w:rPr>
-        <w:t xml:space="preserve">Internet of Things </w:t>
-      </w:r>
-      <w:r>
-        <w:rPr>
-          <w:b/>
-          <w:iCs/>
-          <w:sz w:val="21"/>
-          <w:szCs w:val="21"/>
-        </w:rPr>
-        <w:t>(</w:t>
-      </w:r>
-      <w:proofErr w:type="spellStart"/>
-      <w:r>
-        <w:rPr>
-          <w:b/>
-          <w:iCs/>
-          <w:sz w:val="21"/>
-          <w:szCs w:val="21"/>
-        </w:rPr>
-        <w:t>IoT</w:t>
-      </w:r>
-      <w:proofErr w:type="spellEnd"/>
-      <w:r>
-        <w:rPr>
-          <w:b/>
-          <w:iCs/>
-          <w:sz w:val="21"/>
-          <w:szCs w:val="21"/>
-        </w:rPr>
-        <w:t xml:space="preserve">) </w:t>
-      </w:r>
-      <w:r>
-        <w:rPr>
-          <w:b/>
-          <w:iCs/>
-          <w:sz w:val="21"/>
-          <w:szCs w:val="21"/>
-        </w:rPr>
-        <w:t>Smart Hedgehog Home</w:t>
-      </w:r>
-      <w:r>
-        <w:rPr>
-          <w:b/>
-          <w:iCs/>
-          <w:sz w:val="21"/>
-          <w:szCs w:val="21"/>
-        </w:rPr>
-        <w:tab/>
-      </w:r>
-      <w:r>
-        <w:rPr>
-          <w:b/>
-          <w:iCs/>
-          <w:sz w:val="21"/>
-          <w:szCs w:val="21"/>
-        </w:rPr>
-        <w:tab/>
-      </w:r>
-      <w:r>
-        <w:rPr>
-          <w:b/>
-          <w:iCs/>
-          <w:sz w:val="21"/>
-          <w:szCs w:val="21"/>
-        </w:rPr>
-        <w:tab/>
-      </w:r>
-      <w:r>
-        <w:rPr>
-          <w:b/>
-          <w:iCs/>
-          <w:sz w:val="21"/>
-          <w:szCs w:val="21"/>
-        </w:rPr>
-        <w:tab/>
-      </w:r>
-      <w:r>
-        <w:rPr>
-          <w:b/>
-          <w:iCs/>
-          <w:sz w:val="21"/>
-          <w:szCs w:val="21"/>
-        </w:rPr>
-        <w:tab/>
-      </w:r>
-      <w:r>
-        <w:rPr>
-          <w:b/>
-          <w:iCs/>
-          <w:sz w:val="21"/>
-          <w:szCs w:val="21"/>
-        </w:rPr>
-        <w:tab/>
-        <w:t xml:space="preserve">    </w:t>
-      </w:r>
-      <w:r>
-        <w:rPr>
-          <w:b/>
-          <w:i/>
-          <w:iCs/>
-          <w:sz w:val="21"/>
-          <w:szCs w:val="21"/>
-        </w:rPr>
-        <w:t>August 2017 –</w:t>
-      </w:r>
-      <w:r>
-        <w:rPr>
-          <w:b/>
-          <w:i/>
-          <w:iCs/>
-          <w:sz w:val="21"/>
-          <w:szCs w:val="21"/>
-        </w:rPr>
-        <w:t xml:space="preserve"> </w:t>
-      </w:r>
-      <w:r>
-        <w:rPr>
-          <w:b/>
-          <w:i/>
-          <w:iCs/>
-          <w:sz w:val="21"/>
-          <w:szCs w:val="21"/>
-        </w:rPr>
-        <w:t>December 2017</w:t>
-      </w:r>
-    </w:p>
-    <w:p>
-      <w:pPr>
-        <w:pStyle w:val="ListParagraph"/>
-        <w:numPr>
-          <w:ilvl w:val="0"/>
-          <w:numId w:val="20"/>
-        </w:numPr>
         <w:tabs>
           <w:tab w:val="left" w:pos="360"/>
           <w:tab w:val="left" w:pos="1440"/>
@@ -2257,174 +2185,20 @@
           <w:tab w:val="right" w:pos="10800"/>
         </w:tabs>
         <w:rPr>
-          <w:iCs/>
-          <w:sz w:val="21"/>
-          <w:szCs w:val="21"/>
-        </w:rPr>
-      </w:pPr>
-      <w:r>
-        <w:rPr>
-          <w:iCs/>
-          <w:sz w:val="21"/>
-          <w:szCs w:val="21"/>
-        </w:rPr>
-        <w:t xml:space="preserve">Developed </w:t>
-      </w:r>
-      <w:r>
-        <w:rPr>
-          <w:iCs/>
-          <w:sz w:val="21"/>
-          <w:szCs w:val="21"/>
-        </w:rPr>
-        <w:t xml:space="preserve">open source </w:t>
-      </w:r>
-      <w:r>
-        <w:rPr>
-          <w:iCs/>
-          <w:sz w:val="21"/>
-          <w:szCs w:val="21"/>
-        </w:rPr>
-        <w:t xml:space="preserve">smart environment </w:t>
-      </w:r>
-      <w:r>
-        <w:rPr>
-          <w:iCs/>
-          <w:sz w:val="21"/>
-          <w:szCs w:val="21"/>
-        </w:rPr>
-        <w:t xml:space="preserve">for hedgehog with monitoring features </w:t>
-      </w:r>
-      <w:r>
-        <w:rPr>
-          <w:iCs/>
-          <w:sz w:val="21"/>
-          <w:szCs w:val="21"/>
-        </w:rPr>
-        <w:t>driven by data collected from a range of sensors</w:t>
-      </w:r>
-      <w:r>
-        <w:rPr>
-          <w:iCs/>
-          <w:sz w:val="21"/>
-          <w:szCs w:val="21"/>
-        </w:rPr>
-        <w:t xml:space="preserve"> such as temperature sensor, camera, speaker, servo motors to autonomously control hedgehog home</w:t>
-      </w:r>
-    </w:p>
-    <w:p>
-      <w:pPr>
-        <w:pStyle w:val="ListParagraph"/>
-        <w:numPr>
-          <w:ilvl w:val="0"/>
-          <w:numId w:val="20"/>
-        </w:numPr>
-        <w:tabs>
-          <w:tab w:val="left" w:pos="360"/>
-          <w:tab w:val="left" w:pos="1440"/>
-          <w:tab w:val="left" w:pos="5760"/>
-          <w:tab w:val="left" w:pos="7920"/>
-          <w:tab w:val="right" w:pos="10800"/>
-        </w:tabs>
-        <w:rPr>
-          <w:iCs/>
-          <w:sz w:val="21"/>
-          <w:szCs w:val="21"/>
-        </w:rPr>
-      </w:pPr>
-      <w:r>
-        <w:rPr>
-          <w:iCs/>
-          <w:sz w:val="21"/>
-          <w:szCs w:val="21"/>
-        </w:rPr>
-        <w:t xml:space="preserve">Designed </w:t>
-      </w:r>
-      <w:r>
-        <w:rPr>
-          <w:iCs/>
-          <w:sz w:val="21"/>
-          <w:szCs w:val="21"/>
-        </w:rPr>
-        <w:t xml:space="preserve">fault tolerant </w:t>
-      </w:r>
-      <w:r>
-        <w:rPr>
-          <w:iCs/>
-          <w:sz w:val="21"/>
-          <w:szCs w:val="21"/>
-        </w:rPr>
-        <w:t>arch</w:t>
-      </w:r>
-      <w:r>
-        <w:rPr>
-          <w:iCs/>
-          <w:sz w:val="21"/>
-          <w:szCs w:val="21"/>
-        </w:rPr>
-        <w:t>itecture of smart home system using RPC for communication between microcontrollers</w:t>
-      </w:r>
-    </w:p>
-    <w:p>
-      <w:pPr>
-        <w:pStyle w:val="ListParagraph"/>
-        <w:numPr>
-          <w:ilvl w:val="0"/>
-          <w:numId w:val="20"/>
-        </w:numPr>
-        <w:tabs>
-          <w:tab w:val="left" w:pos="360"/>
-          <w:tab w:val="left" w:pos="1440"/>
-          <w:tab w:val="left" w:pos="5760"/>
-          <w:tab w:val="left" w:pos="7920"/>
-          <w:tab w:val="right" w:pos="10800"/>
-        </w:tabs>
-        <w:rPr>
-          <w:iCs/>
-          <w:sz w:val="21"/>
-          <w:szCs w:val="21"/>
-        </w:rPr>
-      </w:pPr>
-      <w:r>
-        <w:rPr>
-          <w:iCs/>
-          <w:sz w:val="21"/>
-          <w:szCs w:val="21"/>
-        </w:rPr>
-        <w:t xml:space="preserve">Deployed application on basic Flask server </w:t>
-      </w:r>
-      <w:r>
-        <w:rPr>
-          <w:iCs/>
-          <w:sz w:val="21"/>
-          <w:szCs w:val="21"/>
-        </w:rPr>
-        <w:t>through the cloud using Amazon Web Services</w:t>
-      </w:r>
-    </w:p>
-    <w:p>
-      <w:pPr>
-        <w:tabs>
-          <w:tab w:val="left" w:pos="360"/>
-          <w:tab w:val="left" w:pos="1440"/>
-          <w:tab w:val="left" w:pos="5760"/>
-          <w:tab w:val="left" w:pos="7920"/>
-          <w:tab w:val="right" w:pos="10800"/>
-        </w:tabs>
-        <w:rPr>
-          <w:b/>
-          <w:iCs/>
-          <w:sz w:val="21"/>
-          <w:szCs w:val="21"/>
-        </w:rPr>
-      </w:pPr>
-      <w:r>
-        <w:rPr>
-          <w:b/>
-          <w:iCs/>
-          <w:sz w:val="21"/>
-          <w:szCs w:val="21"/>
-        </w:rPr>
-        <w:t>Computer Vision Object Classifier</w:t>
+          <w:b/>
+          <w:iCs/>
+          <w:sz w:val="21"/>
+          <w:szCs w:val="21"/>
+        </w:rPr>
+      </w:pPr>
+      <w:r>
+        <w:rPr>
+          <w:b/>
+          <w:iCs/>
+          <w:sz w:val="21"/>
+          <w:szCs w:val="21"/>
+        </w:rPr>
+        <w:t>Computer Vision Approach to Discourage Distracted Driving</w:t>
       </w:r>
       <w:r>
         <w:rPr>
@@ -2461,27 +2235,7 @@
           <w:sz w:val="21"/>
           <w:szCs w:val="21"/>
         </w:rPr>
-        <w:t>January 2017 –</w:t>
-      </w:r>
-      <w:r>
-        <w:rPr>
-          <w:b/>
-          <w:i/>
-          <w:iCs/>
-          <w:sz w:val="21"/>
-          <w:szCs w:val="21"/>
-        </w:rPr>
-        <w:t xml:space="preserve"> </w:t>
-      </w:r>
-      <w:r>
-        <w:rPr>
-          <w:b/>
-          <w:i/>
-          <w:iCs/>
-          <w:sz w:val="21"/>
-          <w:szCs w:val="21"/>
-        </w:rPr>
-        <w:t>May 2017</w:t>
+        <w:t>March 2019</w:t>
       </w:r>
     </w:p>
     <w:p>
@@ -2511,7 +2265,159 @@
           <w:sz w:val="21"/>
           <w:szCs w:val="21"/>
         </w:rPr>
-        <w:t>Implemented k-means clustering algorithm to classify a sample of 90 images into faces or cars with 80% accuracy</w:t>
+        <w:t xml:space="preserve">Used OpenCV Haar cascade classifiers for face detection and DeepGaze for tracking face of simulated driver. Assigned score of </w:t>
+      </w:r>
+      <w:proofErr w:type="gramStart"/>
+      <w:r>
+        <w:rPr>
+          <w:iCs/>
+          <w:sz w:val="21"/>
+          <w:szCs w:val="21"/>
+        </w:rPr>
+        <w:t>driver</w:t>
+      </w:r>
+      <w:proofErr w:type="gramEnd"/>
+      <w:r>
+        <w:rPr>
+          <w:iCs/>
+          <w:sz w:val="21"/>
+          <w:szCs w:val="21"/>
+        </w:rPr>
+        <w:t xml:space="preserve"> based on face movement to determine distractedness and integrated this technology with insurance company API for rewards incentive for attentive dr</w:t>
+      </w:r>
+      <w:r>
+        <w:rPr>
+          <w:iCs/>
+          <w:sz w:val="21"/>
+          <w:szCs w:val="21"/>
+        </w:rPr>
+        <w:t>iving</w:t>
+      </w:r>
+    </w:p>
+    <w:p>
+      <w:pPr>
+        <w:tabs>
+          <w:tab w:val="left" w:pos="360"/>
+          <w:tab w:val="left" w:pos="1440"/>
+        </w:tabs>
+        <w:rPr>
+          <w:b/>
+          <w:iCs/>
+          <w:sz w:val="21"/>
+          <w:szCs w:val="21"/>
+        </w:rPr>
+      </w:pPr>
+      <w:r>
+        <w:rPr>
+          <w:b/>
+          <w:iCs/>
+          <w:sz w:val="21"/>
+          <w:szCs w:val="21"/>
+        </w:rPr>
+        <w:t xml:space="preserve">Internet of Things </w:t>
+      </w:r>
+      <w:r>
+        <w:rPr>
+          <w:b/>
+          <w:iCs/>
+          <w:sz w:val="21"/>
+          <w:szCs w:val="21"/>
+        </w:rPr>
+        <w:t xml:space="preserve">(IoT) </w:t>
+      </w:r>
+      <w:r>
+        <w:rPr>
+          <w:b/>
+          <w:iCs/>
+          <w:sz w:val="21"/>
+          <w:szCs w:val="21"/>
+        </w:rPr>
+        <w:t>Smart Hedgehog Home</w:t>
+      </w:r>
+      <w:r>
+        <w:rPr>
+          <w:b/>
+          <w:iCs/>
+          <w:sz w:val="21"/>
+          <w:szCs w:val="21"/>
+        </w:rPr>
+        <w:tab/>
+      </w:r>
+      <w:r>
+        <w:rPr>
+          <w:b/>
+          <w:iCs/>
+          <w:sz w:val="21"/>
+          <w:szCs w:val="21"/>
+        </w:rPr>
+        <w:tab/>
+      </w:r>
+      <w:r>
+        <w:rPr>
+          <w:b/>
+          <w:iCs/>
+          <w:sz w:val="21"/>
+          <w:szCs w:val="21"/>
+        </w:rPr>
+        <w:tab/>
+      </w:r>
+      <w:r>
+        <w:rPr>
+          <w:b/>
+          <w:iCs/>
+          <w:sz w:val="21"/>
+          <w:szCs w:val="21"/>
+        </w:rPr>
+        <w:tab/>
+      </w:r>
+      <w:r>
+        <w:rPr>
+          <w:b/>
+          <w:iCs/>
+          <w:sz w:val="21"/>
+          <w:szCs w:val="21"/>
+        </w:rPr>
+        <w:tab/>
+      </w:r>
+      <w:r>
+        <w:rPr>
+          <w:b/>
+          <w:iCs/>
+          <w:sz w:val="21"/>
+          <w:szCs w:val="21"/>
+        </w:rPr>
+        <w:tab/>
+        <w:t xml:space="preserve">    </w:t>
+      </w:r>
+      <w:r>
+        <w:rPr>
+          <w:b/>
+          <w:i/>
+          <w:iCs/>
+          <w:sz w:val="21"/>
+          <w:szCs w:val="21"/>
+        </w:rPr>
+        <w:t>August 2017 –</w:t>
+      </w:r>
+      <w:r>
+        <w:rPr>
+          <w:b/>
+          <w:i/>
+          <w:iCs/>
+          <w:sz w:val="21"/>
+          <w:szCs w:val="21"/>
+        </w:rPr>
+        <w:t xml:space="preserve"> </w:t>
+      </w:r>
+      <w:r>
+        <w:rPr>
+          <w:b/>
+          <w:i/>
+          <w:iCs/>
+          <w:sz w:val="21"/>
+          <w:szCs w:val="21"/>
+        </w:rPr>
+        <w:t>December 2017</w:t>
       </w:r>
     </w:p>
     <w:p>
@@ -2519,7 +2425,7 @@
         <w:pStyle w:val="ListParagraph"/>
         <w:numPr>
           <w:ilvl w:val="0"/>
-          <w:numId w:val="16"/>
+          <w:numId w:val="20"/>
         </w:numPr>
         <w:tabs>
           <w:tab w:val="left" w:pos="360"/>
@@ -2528,56 +2434,68 @@
           <w:tab w:val="left" w:pos="7920"/>
           <w:tab w:val="right" w:pos="10800"/>
         </w:tabs>
-        <w:ind w:left="720"/>
-        <w:rPr>
-          <w:iCs/>
-          <w:sz w:val="21"/>
-          <w:szCs w:val="21"/>
-        </w:rPr>
-      </w:pPr>
-      <w:r>
-        <w:rPr>
-          <w:iCs/>
-          <w:sz w:val="21"/>
-          <w:szCs w:val="21"/>
-        </w:rPr>
-        <w:t xml:space="preserve">Optimized using bag of words spatial </w:t>
-      </w:r>
-      <w:r>
-        <w:rPr>
-          <w:iCs/>
-          <w:sz w:val="21"/>
-          <w:szCs w:val="21"/>
-        </w:rPr>
-        <w:t>pyramid matching</w:t>
-      </w:r>
-      <w:r>
-        <w:rPr>
-          <w:iCs/>
-          <w:sz w:val="21"/>
-          <w:szCs w:val="21"/>
-        </w:rPr>
-        <w:t xml:space="preserve"> algorithm to incre</w:t>
-      </w:r>
-      <w:r>
-        <w:rPr>
-          <w:iCs/>
-          <w:sz w:val="21"/>
-          <w:szCs w:val="21"/>
-        </w:rPr>
-        <w:t>ase accuracy of classifier to 85</w:t>
-      </w:r>
-      <w:r>
-        <w:rPr>
-          <w:iCs/>
-          <w:sz w:val="21"/>
-          <w:szCs w:val="21"/>
-        </w:rPr>
-        <w:t>% accuracy</w:t>
+        <w:rPr>
+          <w:iCs/>
+          <w:sz w:val="21"/>
+          <w:szCs w:val="21"/>
+        </w:rPr>
+      </w:pPr>
+      <w:r>
+        <w:rPr>
+          <w:iCs/>
+          <w:sz w:val="21"/>
+          <w:szCs w:val="21"/>
+        </w:rPr>
+        <w:t xml:space="preserve">Developed </w:t>
+      </w:r>
+      <w:r>
+        <w:rPr>
+          <w:iCs/>
+          <w:sz w:val="21"/>
+          <w:szCs w:val="21"/>
+        </w:rPr>
+        <w:t xml:space="preserve">open source </w:t>
+      </w:r>
+      <w:r>
+        <w:rPr>
+          <w:iCs/>
+          <w:sz w:val="21"/>
+          <w:szCs w:val="21"/>
+        </w:rPr>
+        <w:t xml:space="preserve">smart environment </w:t>
+      </w:r>
+      <w:r>
+        <w:rPr>
+          <w:iCs/>
+          <w:sz w:val="21"/>
+          <w:szCs w:val="21"/>
+        </w:rPr>
+        <w:t xml:space="preserve">for hedgehog with monitoring features </w:t>
+      </w:r>
+      <w:r>
+        <w:rPr>
+          <w:iCs/>
+          <w:sz w:val="21"/>
+          <w:szCs w:val="21"/>
+        </w:rPr>
+        <w:t>driven by data collected from a range of sensors</w:t>
+      </w:r>
+      <w:r>
+        <w:rPr>
+          <w:iCs/>
+          <w:sz w:val="21"/>
+          <w:szCs w:val="21"/>
+        </w:rPr>
+        <w:t xml:space="preserve"> such as temperature sensor, camera, speaker, servo motors to autonomously control hedgehog home</w:t>
       </w:r>
     </w:p>
     <w:p>
       <w:pPr>
+        <w:pStyle w:val="ListParagraph"/>
+        <w:numPr>
+          <w:ilvl w:val="0"/>
+          <w:numId w:val="20"/>
+        </w:numPr>
         <w:tabs>
           <w:tab w:val="left" w:pos="360"/>
           <w:tab w:val="left" w:pos="1440"/>
@@ -2586,10 +2504,58 @@
           <w:tab w:val="right" w:pos="10800"/>
         </w:tabs>
         <w:rPr>
-          <w:b/>
-          <w:iCs/>
-          <w:sz w:val="26"/>
-          <w:szCs w:val="26"/>
+          <w:iCs/>
+          <w:sz w:val="21"/>
+          <w:szCs w:val="21"/>
+        </w:rPr>
+      </w:pPr>
+      <w:r>
+        <w:rPr>
+          <w:iCs/>
+          <w:sz w:val="21"/>
+          <w:szCs w:val="21"/>
+        </w:rPr>
+        <w:t xml:space="preserve">Designed </w:t>
+      </w:r>
+      <w:r>
+        <w:rPr>
+          <w:iCs/>
+          <w:sz w:val="21"/>
+          <w:szCs w:val="21"/>
+        </w:rPr>
+        <w:t xml:space="preserve">fault tolerant </w:t>
+      </w:r>
+      <w:r>
+        <w:rPr>
+          <w:iCs/>
+          <w:sz w:val="21"/>
+          <w:szCs w:val="21"/>
+        </w:rPr>
+        <w:t>arch</w:t>
+      </w:r>
+      <w:r>
+        <w:rPr>
+          <w:iCs/>
+          <w:sz w:val="21"/>
+          <w:szCs w:val="21"/>
+        </w:rPr>
+        <w:t>itecture of smart home system using RPC for communication between microcontrollers</w:t>
+      </w:r>
+    </w:p>
+    <w:p>
+      <w:pPr>
+        <w:tabs>
+          <w:tab w:val="left" w:pos="360"/>
+          <w:tab w:val="left" w:pos="1440"/>
+          <w:tab w:val="left" w:pos="5760"/>
+          <w:tab w:val="left" w:pos="7920"/>
+          <w:tab w:val="right" w:pos="10800"/>
+        </w:tabs>
+        <w:rPr>
+          <w:b/>
+          <w:iCs/>
+          <w:sz w:val="25"/>
+          <w:szCs w:val="25"/>
           <w:u w:val="thick"/>
         </w:rPr>
       </w:pPr>
@@ -2597,8 +2563,8 @@
         <w:rPr>
           <w:b/>
           <w:iCs/>
-          <w:sz w:val="26"/>
-          <w:szCs w:val="26"/>
+          <w:sz w:val="25"/>
+          <w:szCs w:val="25"/>
           <w:u w:val="thick"/>
         </w:rPr>
         <w:t>LEADERSHIP</w:t>
@@ -2607,8 +2573,8 @@
         <w:rPr>
           <w:b/>
           <w:iCs/>
-          <w:sz w:val="26"/>
-          <w:szCs w:val="26"/>
+          <w:sz w:val="25"/>
+          <w:szCs w:val="25"/>
           <w:u w:val="thick"/>
         </w:rPr>
         <w:tab/>
@@ -2617,8 +2583,8 @@
         <w:rPr>
           <w:b/>
           <w:iCs/>
-          <w:sz w:val="26"/>
-          <w:szCs w:val="26"/>
+          <w:sz w:val="25"/>
+          <w:szCs w:val="25"/>
           <w:u w:val="thick"/>
         </w:rPr>
         <w:tab/>
@@ -2627,8 +2593,8 @@
         <w:rPr>
           <w:b/>
           <w:iCs/>
-          <w:sz w:val="26"/>
-          <w:szCs w:val="26"/>
+          <w:sz w:val="25"/>
+          <w:szCs w:val="25"/>
           <w:u w:val="thick"/>
         </w:rPr>
         <w:tab/>
@@ -2794,11 +2760,6 @@
     </w:p>
     <w:p>
       <w:pPr>
-        <w:pStyle w:val="ListParagraph"/>
-        <w:numPr>
-          <w:ilvl w:val="0"/>
-          <w:numId w:val="23"/>
-        </w:numPr>
         <w:tabs>
           <w:tab w:val="left" w:pos="360"/>
           <w:tab w:val="left" w:pos="1440"/>
@@ -2806,59 +2767,17 @@
           <w:tab w:val="left" w:pos="7920"/>
           <w:tab w:val="right" w:pos="10800"/>
         </w:tabs>
-        <w:spacing w:line="276" w:lineRule="auto"/>
-        <w:rPr>
-          <w:b/>
-          <w:iCs/>
-          <w:sz w:val="21"/>
-          <w:szCs w:val="21"/>
-        </w:rPr>
-      </w:pPr>
-      <w:r>
-        <w:rPr>
-          <w:iCs/>
-          <w:sz w:val="21"/>
-          <w:szCs w:val="21"/>
-        </w:rPr>
-        <w:t>Aid</w:t>
-      </w:r>
-      <w:r>
-        <w:rPr>
-          <w:iCs/>
-          <w:sz w:val="21"/>
-          <w:szCs w:val="21"/>
-        </w:rPr>
-        <w:t>ed</w:t>
-      </w:r>
-      <w:r>
-        <w:rPr>
-          <w:iCs/>
-          <w:sz w:val="21"/>
-          <w:szCs w:val="21"/>
-        </w:rPr>
-        <w:t xml:space="preserve"> students in designing and validating digital logic using industry standard oscilloscopes and logic analyzers</w:t>
-      </w:r>
-    </w:p>
-    <w:p>
-      <w:pPr>
-        <w:tabs>
-          <w:tab w:val="left" w:pos="360"/>
-          <w:tab w:val="left" w:pos="1440"/>
-          <w:tab w:val="left" w:pos="5760"/>
-          <w:tab w:val="left" w:pos="7920"/>
-          <w:tab w:val="right" w:pos="10800"/>
-        </w:tabs>
-        <w:rPr>
-          <w:iCs/>
-          <w:sz w:val="22"/>
-          <w:szCs w:val="21"/>
-        </w:rPr>
-      </w:pPr>
-      <w:r>
-        <w:rPr>
-          <w:b/>
-          <w:iCs/>
-          <w:sz w:val="22"/>
+        <w:rPr>
+          <w:iCs/>
+          <w:sz w:val="21"/>
+          <w:szCs w:val="21"/>
+        </w:rPr>
+      </w:pPr>
+      <w:r>
+        <w:rPr>
+          <w:b/>
+          <w:iCs/>
+          <w:sz w:val="21"/>
           <w:szCs w:val="21"/>
         </w:rPr>
         <w:t>Training Assistant</w:t>
@@ -2867,27 +2786,16 @@
         <w:rPr>
           <w:b/>
           <w:iCs/>
-          <w:sz w:val="22"/>
-          <w:szCs w:val="21"/>
-        </w:rPr>
-        <w:t xml:space="preserve"> - GT </w:t>
-      </w:r>
-      <w:proofErr w:type="spellStart"/>
-      <w:r>
-        <w:rPr>
-          <w:b/>
-          <w:iCs/>
-          <w:sz w:val="22"/>
-          <w:szCs w:val="21"/>
-        </w:rPr>
-        <w:t>RoboJackets</w:t>
-      </w:r>
-      <w:proofErr w:type="spellEnd"/>
-      <w:r>
-        <w:rPr>
-          <w:b/>
-          <w:iCs/>
-          <w:sz w:val="22"/>
+          <w:sz w:val="21"/>
+          <w:szCs w:val="21"/>
+        </w:rPr>
+        <w:t xml:space="preserve"> - GT RoboJackets</w:t>
+      </w:r>
+      <w:r>
+        <w:rPr>
+          <w:b/>
+          <w:iCs/>
+          <w:sz w:val="21"/>
           <w:szCs w:val="21"/>
         </w:rPr>
         <w:tab/>
@@ -2896,7 +2804,7 @@
         <w:rPr>
           <w:b/>
           <w:iCs/>
-          <w:sz w:val="22"/>
+          <w:sz w:val="21"/>
           <w:szCs w:val="21"/>
         </w:rPr>
         <w:tab/>
@@ -2905,7 +2813,7 @@
         <w:rPr>
           <w:b/>
           <w:iCs/>
-          <w:sz w:val="22"/>
+          <w:sz w:val="21"/>
           <w:szCs w:val="21"/>
         </w:rPr>
         <w:tab/>
@@ -2915,7 +2823,7 @@
           <w:b/>
           <w:i/>
           <w:iCs/>
-          <w:sz w:val="22"/>
+          <w:sz w:val="21"/>
           <w:szCs w:val="21"/>
         </w:rPr>
         <w:t xml:space="preserve">September 2016 </w:t>
@@ -2925,7 +2833,7 @@
           <w:b/>
           <w:i/>
           <w:iCs/>
-          <w:sz w:val="22"/>
+          <w:sz w:val="21"/>
           <w:szCs w:val="21"/>
         </w:rPr>
         <w:t>–</w:t>
@@ -2935,7 +2843,7 @@
           <w:b/>
           <w:i/>
           <w:iCs/>
-          <w:sz w:val="22"/>
+          <w:sz w:val="21"/>
           <w:szCs w:val="21"/>
         </w:rPr>
         <w:t xml:space="preserve"> </w:t>
@@ -2945,7 +2853,7 @@
           <w:b/>
           <w:i/>
           <w:iCs/>
-          <w:sz w:val="22"/>
+          <w:sz w:val="21"/>
           <w:szCs w:val="21"/>
         </w:rPr>
         <w:t>May 2017</w:t>
@@ -2968,14 +2876,14 @@
         <w:rPr>
           <w:b/>
           <w:iCs/>
-          <w:sz w:val="22"/>
-          <w:szCs w:val="21"/>
-        </w:rPr>
-      </w:pPr>
-      <w:r>
-        <w:rPr>
-          <w:iCs/>
-          <w:sz w:val="22"/>
+          <w:sz w:val="21"/>
+          <w:szCs w:val="21"/>
+        </w:rPr>
+      </w:pPr>
+      <w:r>
+        <w:rPr>
+          <w:iCs/>
+          <w:sz w:val="21"/>
           <w:szCs w:val="21"/>
         </w:rPr>
         <w:t xml:space="preserve">Lead technical training sessions </w:t>
@@ -2983,7 +2891,7 @@
       <w:r>
         <w:rPr>
           <w:iCs/>
-          <w:sz w:val="22"/>
+          <w:sz w:val="21"/>
           <w:szCs w:val="21"/>
         </w:rPr>
         <w:t>designed for</w:t>
@@ -2991,7 +2899,7 @@
       <w:r>
         <w:rPr>
           <w:iCs/>
-          <w:sz w:val="22"/>
+          <w:sz w:val="21"/>
           <w:szCs w:val="21"/>
         </w:rPr>
         <w:t xml:space="preserve"> </w:t>
@@ -2999,7 +2907,7 @@
       <w:r>
         <w:rPr>
           <w:iCs/>
-          <w:sz w:val="22"/>
+          <w:sz w:val="21"/>
           <w:szCs w:val="21"/>
         </w:rPr>
         <w:t>new members</w:t>
@@ -3007,7 +2915,7 @@
       <w:r>
         <w:rPr>
           <w:iCs/>
-          <w:sz w:val="22"/>
+          <w:sz w:val="21"/>
           <w:szCs w:val="21"/>
         </w:rPr>
         <w:t xml:space="preserve"> </w:t>
@@ -3015,7 +2923,7 @@
       <w:r>
         <w:rPr>
           <w:iCs/>
-          <w:sz w:val="22"/>
+          <w:sz w:val="21"/>
           <w:szCs w:val="21"/>
         </w:rPr>
         <w:t>in</w:t>
@@ -3023,25 +2931,15 @@
       <w:r>
         <w:rPr>
           <w:iCs/>
-          <w:sz w:val="22"/>
-          <w:szCs w:val="21"/>
-        </w:rPr>
-        <w:t xml:space="preserve"> </w:t>
-      </w:r>
-      <w:proofErr w:type="spellStart"/>
-      <w:r>
-        <w:rPr>
-          <w:iCs/>
-          <w:sz w:val="22"/>
-          <w:szCs w:val="21"/>
-        </w:rPr>
-        <w:t>RoboJackets</w:t>
-      </w:r>
-      <w:proofErr w:type="spellEnd"/>
-      <w:r>
-        <w:rPr>
-          <w:iCs/>
-          <w:sz w:val="22"/>
+          <w:sz w:val="21"/>
+          <w:szCs w:val="21"/>
+        </w:rPr>
+        <w:t xml:space="preserve"> RoboJackets</w:t>
+      </w:r>
+      <w:r>
+        <w:rPr>
+          <w:iCs/>
+          <w:sz w:val="21"/>
           <w:szCs w:val="21"/>
         </w:rPr>
         <w:t xml:space="preserve">, a robotics </w:t>
@@ -3049,7 +2947,7 @@
       <w:r>
         <w:rPr>
           <w:iCs/>
-          <w:sz w:val="22"/>
+          <w:sz w:val="21"/>
           <w:szCs w:val="21"/>
         </w:rPr>
         <w:t xml:space="preserve">student </w:t>
@@ -3057,7 +2955,7 @@
       <w:r>
         <w:rPr>
           <w:iCs/>
-          <w:sz w:val="22"/>
+          <w:sz w:val="21"/>
           <w:szCs w:val="21"/>
         </w:rPr>
         <w:t>competition team</w:t>
@@ -3065,11 +2963,6 @@
     </w:p>
     <w:p>
       <w:pPr>
-        <w:pStyle w:val="ListParagraph"/>
-        <w:numPr>
-          <w:ilvl w:val="0"/>
-          <w:numId w:val="11"/>
-        </w:numPr>
         <w:tabs>
           <w:tab w:val="left" w:pos="360"/>
           <w:tab w:val="left" w:pos="1440"/>
@@ -3080,97 +2973,8 @@
         <w:rPr>
           <w:b/>
           <w:iCs/>
-          <w:sz w:val="22"/>
-          <w:szCs w:val="21"/>
-        </w:rPr>
-      </w:pPr>
-      <w:r>
-        <w:rPr>
-          <w:iCs/>
-          <w:sz w:val="22"/>
-          <w:szCs w:val="21"/>
-        </w:rPr>
-        <w:t>Lectured about</w:t>
-      </w:r>
-      <w:r>
-        <w:rPr>
-          <w:iCs/>
-          <w:sz w:val="22"/>
-          <w:szCs w:val="21"/>
-        </w:rPr>
-        <w:t xml:space="preserve"> </w:t>
-      </w:r>
-      <w:r>
-        <w:rPr>
-          <w:iCs/>
-          <w:sz w:val="22"/>
-          <w:szCs w:val="21"/>
-        </w:rPr>
-        <w:t>fundamental</w:t>
-      </w:r>
-      <w:r>
-        <w:rPr>
-          <w:iCs/>
-          <w:sz w:val="22"/>
-          <w:szCs w:val="21"/>
-        </w:rPr>
-        <w:t xml:space="preserve"> circuit </w:t>
-      </w:r>
-      <w:r>
-        <w:rPr>
-          <w:iCs/>
-          <w:sz w:val="22"/>
-          <w:szCs w:val="21"/>
-        </w:rPr>
-        <w:t xml:space="preserve">analysis techniques, </w:t>
-      </w:r>
-      <w:r>
-        <w:rPr>
-          <w:iCs/>
-          <w:sz w:val="22"/>
-          <w:szCs w:val="21"/>
-        </w:rPr>
-        <w:t>instrumentation</w:t>
-      </w:r>
-      <w:r>
-        <w:rPr>
-          <w:iCs/>
-          <w:sz w:val="22"/>
-          <w:szCs w:val="21"/>
-        </w:rPr>
-        <w:t xml:space="preserve">, and practical skills </w:t>
-      </w:r>
-      <w:r>
-        <w:rPr>
-          <w:iCs/>
-          <w:sz w:val="22"/>
-          <w:szCs w:val="21"/>
-        </w:rPr>
-        <w:t xml:space="preserve">to </w:t>
-      </w:r>
-      <w:r>
-        <w:rPr>
-          <w:iCs/>
-          <w:sz w:val="22"/>
-          <w:szCs w:val="21"/>
-        </w:rPr>
-        <w:t>new members</w:t>
-      </w:r>
-    </w:p>
-    <w:p>
-      <w:pPr>
-        <w:tabs>
-          <w:tab w:val="left" w:pos="360"/>
-          <w:tab w:val="left" w:pos="1440"/>
-          <w:tab w:val="left" w:pos="5760"/>
-          <w:tab w:val="left" w:pos="7920"/>
-          <w:tab w:val="right" w:pos="10800"/>
-        </w:tabs>
-        <w:rPr>
-          <w:b/>
-          <w:iCs/>
-          <w:sz w:val="26"/>
-          <w:szCs w:val="26"/>
+          <w:sz w:val="25"/>
+          <w:szCs w:val="25"/>
           <w:u w:val="thick"/>
         </w:rPr>
       </w:pPr>
@@ -3178,8 +2982,8 @@
         <w:rPr>
           <w:b/>
           <w:iCs/>
-          <w:sz w:val="26"/>
-          <w:szCs w:val="26"/>
+          <w:sz w:val="25"/>
+          <w:szCs w:val="25"/>
           <w:u w:val="thick"/>
         </w:rPr>
         <w:t>SKILLS</w:t>
@@ -3188,8 +2992,8 @@
         <w:rPr>
           <w:b/>
           <w:iCs/>
-          <w:sz w:val="26"/>
-          <w:szCs w:val="26"/>
+          <w:sz w:val="25"/>
+          <w:szCs w:val="25"/>
           <w:u w:val="thick"/>
         </w:rPr>
         <w:tab/>
@@ -3198,8 +3002,8 @@
         <w:rPr>
           <w:b/>
           <w:iCs/>
-          <w:sz w:val="26"/>
-          <w:szCs w:val="26"/>
+          <w:sz w:val="25"/>
+          <w:szCs w:val="25"/>
           <w:u w:val="thick"/>
         </w:rPr>
         <w:tab/>
@@ -3208,8 +3012,8 @@
         <w:rPr>
           <w:b/>
           <w:iCs/>
-          <w:sz w:val="26"/>
-          <w:szCs w:val="26"/>
+          <w:sz w:val="25"/>
+          <w:szCs w:val="25"/>
           <w:u w:val="thick"/>
         </w:rPr>
         <w:tab/>
@@ -3218,8 +3022,8 @@
         <w:rPr>
           <w:b/>
           <w:iCs/>
-          <w:sz w:val="26"/>
-          <w:szCs w:val="26"/>
+          <w:sz w:val="25"/>
+          <w:szCs w:val="25"/>
           <w:u w:val="thick"/>
         </w:rPr>
         <w:tab/>
@@ -3228,20 +3032,20 @@
     </w:p>
     <w:tbl>
       <w:tblPr>
-        <w:tblW w:w="10164" w:type="dxa"/>
+        <w:tblW w:w="10050" w:type="dxa"/>
         <w:tblLook w:val="04A0" w:firstRow="1" w:lastRow="0" w:firstColumn="1" w:lastColumn="0" w:noHBand="0" w:noVBand="1"/>
       </w:tblPr>
       <w:tblGrid>
         <w:gridCol w:w="2456"/>
-        <w:gridCol w:w="7708"/>
+        <w:gridCol w:w="7594"/>
       </w:tblGrid>
       <w:tr>
         <w:trPr>
-          <w:trHeight w:val="20"/>
+          <w:trHeight w:val="22"/>
         </w:trPr>
         <w:tc>
           <w:tcPr>
-            <w:tcW w:w="1606" w:type="dxa"/>
+            <w:tcW w:w="2428" w:type="dxa"/>
           </w:tcPr>
           <w:p>
             <w:pPr>
@@ -3270,7 +3074,7 @@
         </w:tc>
         <w:tc>
           <w:tcPr>
-            <w:tcW w:w="8558" w:type="dxa"/>
+            <w:tcW w:w="7622" w:type="dxa"/>
           </w:tcPr>
           <w:p>
             <w:pPr>
@@ -3301,7 +3105,7 @@
                 <w:sz w:val="21"/>
                 <w:szCs w:val="21"/>
               </w:rPr>
-              <w:t xml:space="preserve"> Java, C#, </w:t>
+              <w:t xml:space="preserve"> Java, </w:t>
             </w:r>
             <w:r>
               <w:rPr>
@@ -3309,7 +3113,15 @@
                 <w:sz w:val="21"/>
                 <w:szCs w:val="21"/>
               </w:rPr>
-              <w:t xml:space="preserve">C/C++, </w:t>
+              <w:t>C#</w:t>
+            </w:r>
+            <w:r>
+              <w:rPr>
+                <w:iCs/>
+                <w:sz w:val="21"/>
+                <w:szCs w:val="21"/>
+              </w:rPr>
+              <w:t xml:space="preserve">, </w:t>
             </w:r>
             <w:r>
               <w:rPr>
@@ -3341,6 +3153,14 @@
                 <w:sz w:val="21"/>
                 <w:szCs w:val="21"/>
               </w:rPr>
+              <w:t xml:space="preserve">C/C++, </w:t>
+            </w:r>
+            <w:r>
+              <w:rPr>
+                <w:iCs/>
+                <w:sz w:val="21"/>
+                <w:szCs w:val="21"/>
+              </w:rPr>
               <w:t>HTML, CSS</w:t>
             </w:r>
             <w:r>
@@ -3356,11 +3176,11 @@
       </w:tr>
       <w:tr>
         <w:trPr>
-          <w:trHeight w:val="20"/>
+          <w:trHeight w:val="22"/>
         </w:trPr>
         <w:tc>
           <w:tcPr>
-            <w:tcW w:w="1606" w:type="dxa"/>
+            <w:tcW w:w="2428" w:type="dxa"/>
           </w:tcPr>
           <w:p>
             <w:pPr>
@@ -3389,7 +3209,7 @@
         </w:tc>
         <w:tc>
           <w:tcPr>
-            <w:tcW w:w="8558" w:type="dxa"/>
+            <w:tcW w:w="7622" w:type="dxa"/>
           </w:tcPr>
           <w:p>
             <w:pPr>
@@ -3406,43 +3226,22 @@
                 <w:szCs w:val="21"/>
               </w:rPr>
             </w:pPr>
-            <w:proofErr w:type="spellStart"/>
             <w:r>
               <w:rPr>
                 <w:iCs/>
                 <w:sz w:val="21"/>
                 <w:szCs w:val="21"/>
               </w:rPr>
-              <w:t>Quartus</w:t>
+              <w:t xml:space="preserve">Quartus II, </w:t>
             </w:r>
-            <w:proofErr w:type="spellEnd"/>
             <w:r>
               <w:rPr>
                 <w:iCs/>
                 <w:sz w:val="21"/>
                 <w:szCs w:val="21"/>
               </w:rPr>
-              <w:t xml:space="preserve"> II, </w:t>
+              <w:t xml:space="preserve">EagleCAD, </w:t>
             </w:r>
-            <w:proofErr w:type="spellStart"/>
-            <w:r>
-              <w:rPr>
-                <w:iCs/>
-                <w:sz w:val="21"/>
-                <w:szCs w:val="21"/>
-              </w:rPr>
-              <w:t>EagleCAD</w:t>
-            </w:r>
-            <w:proofErr w:type="spellEnd"/>
-            <w:r>
-              <w:rPr>
-                <w:iCs/>
-                <w:sz w:val="21"/>
-                <w:szCs w:val="21"/>
-              </w:rPr>
-              <w:t xml:space="preserve">, </w:t>
-            </w:r>
-            <w:proofErr w:type="spellStart"/>
             <w:r>
               <w:rPr>
                 <w:iCs/>
@@ -3451,7 +3250,6 @@
               </w:rPr>
               <w:t>Git</w:t>
             </w:r>
-            <w:proofErr w:type="spellEnd"/>
             <w:r>
               <w:rPr>
                 <w:iCs/>
@@ -3474,46 +3272,18 @@
                 <w:sz w:val="21"/>
                 <w:szCs w:val="21"/>
               </w:rPr>
-              <w:t xml:space="preserve">, QNX </w:t>
+              <w:t>, QNX Momentics, Biopac</w:t>
             </w:r>
-            <w:proofErr w:type="spellStart"/>
-            <w:r>
-              <w:rPr>
-                <w:iCs/>
-                <w:sz w:val="21"/>
-                <w:szCs w:val="21"/>
-              </w:rPr>
-              <w:t>Momentics</w:t>
-            </w:r>
-            <w:proofErr w:type="spellEnd"/>
-            <w:r>
-              <w:rPr>
-                <w:iCs/>
-                <w:sz w:val="21"/>
-                <w:szCs w:val="21"/>
-              </w:rPr>
-              <w:t xml:space="preserve">, </w:t>
-            </w:r>
-            <w:proofErr w:type="spellStart"/>
-            <w:r>
-              <w:rPr>
-                <w:iCs/>
-                <w:sz w:val="21"/>
-                <w:szCs w:val="21"/>
-              </w:rPr>
-              <w:t>Biopac</w:t>
-            </w:r>
-            <w:proofErr w:type="spellEnd"/>
           </w:p>
         </w:tc>
       </w:tr>
       <w:tr>
         <w:trPr>
-          <w:trHeight w:val="20"/>
+          <w:trHeight w:val="85"/>
         </w:trPr>
         <w:tc>
           <w:tcPr>
-            <w:tcW w:w="1606" w:type="dxa"/>
+            <w:tcW w:w="2428" w:type="dxa"/>
           </w:tcPr>
           <w:p>
             <w:pPr>
@@ -3542,7 +3312,7 @@
         </w:tc>
         <w:tc>
           <w:tcPr>
-            <w:tcW w:w="8558" w:type="dxa"/>
+            <w:tcW w:w="7622" w:type="dxa"/>
           </w:tcPr>
           <w:p>
             <w:pPr>
@@ -3588,11 +3358,11 @@
       </w:tr>
       <w:tr>
         <w:trPr>
-          <w:trHeight w:val="207"/>
+          <w:trHeight w:val="235"/>
         </w:trPr>
         <w:tc>
           <w:tcPr>
-            <w:tcW w:w="1606" w:type="dxa"/>
+            <w:tcW w:w="2428" w:type="dxa"/>
           </w:tcPr>
           <w:p>
             <w:pPr>
@@ -3621,7 +3391,7 @@
         </w:tc>
         <w:tc>
           <w:tcPr>
-            <w:tcW w:w="8558" w:type="dxa"/>
+            <w:tcW w:w="7622" w:type="dxa"/>
           </w:tcPr>
           <w:p>
             <w:pPr>
@@ -3646,7 +3416,6 @@
               </w:rPr>
               <w:t xml:space="preserve">Angular, React, Spark, MongoDB, </w:t>
             </w:r>
-            <w:proofErr w:type="spellStart"/>
             <w:r>
               <w:rPr>
                 <w:iCs/>
@@ -3655,7 +3424,6 @@
               </w:rPr>
               <w:t>NodeJS</w:t>
             </w:r>
-            <w:proofErr w:type="spellEnd"/>
           </w:p>
         </w:tc>
       </w:tr>
@@ -3677,7 +3445,6 @@
       </w:pPr>
     </w:p>
     <w:sectPr>
-      <w:headerReference w:type="default" r:id="rId10"/>
       <w:pgSz w:w="12240" w:h="15840" w:code="1"/>
       <w:pgMar w:top="720" w:right="720" w:bottom="720" w:left="720" w:header="706" w:footer="706" w:gutter="0"/>
       <w:cols w:space="708"/>
@@ -3688,7 +3455,7 @@
 </file>
 
 <file path=word/endnotes.xml><?xml version="1.0" encoding="utf-8"?>
-<w:endnotes xmlns:wpc="http://schemas.microsoft.com/office/word/2010/wordprocessingCanvas" xmlns:mo="http://schemas.microsoft.com/office/mac/office/2008/main" xmlns:mc="http://schemas.openxmlformats.org/markup-compatibility/2006" xmlns:mv="urn:schemas-microsoft-com:mac:vml" xmlns:o="urn:schemas-microsoft-com:office:office" xmlns:r="http://schemas.openxmlformats.org/officeDocument/2006/relationships" xmlns:m="http://schemas.openxmlformats.org/officeDocument/2006/math" xmlns:v="urn:schemas-microsoft-com:vml" xmlns:wp14="http://schemas.microsoft.com/office/word/2010/wordprocessingDrawing" xmlns:wp="http://schemas.openxmlformats.org/drawingml/2006/wordprocessingDrawing" xmlns:w10="urn:schemas-microsoft-com:office:word" xmlns:w="http://schemas.openxmlformats.org/wordprocessingml/2006/main" xmlns:w14="http://schemas.microsoft.com/office/word/2010/wordml" xmlns:w15="http://schemas.microsoft.com/office/word/2012/wordml" xmlns:wpg="http://schemas.microsoft.com/office/word/2010/wordprocessingGroup" xmlns:wpi="http://schemas.microsoft.com/office/word/2010/wordprocessingInk" xmlns:wne="http://schemas.microsoft.com/office/word/2006/wordml" xmlns:wps="http://schemas.microsoft.com/office/word/2010/wordprocessingShape" mc:Ignorable="w14 w15 wp14">
+<w:endnotes xmlns:wpc="http://schemas.microsoft.com/office/word/2010/wordprocessingCanvas" xmlns:cx="http://schemas.microsoft.com/office/drawing/2014/chartex" xmlns:cx1="http://schemas.microsoft.com/office/drawing/2015/9/8/chartex" xmlns:cx2="http://schemas.microsoft.com/office/drawing/2015/10/21/chartex" xmlns:cx3="http://schemas.microsoft.com/office/drawing/2016/5/9/chartex" xmlns:cx4="http://schemas.microsoft.com/office/drawing/2016/5/10/chartex" xmlns:cx5="http://schemas.microsoft.com/office/drawing/2016/5/11/chartex" xmlns:cx6="http://schemas.microsoft.com/office/drawing/2016/5/12/chartex" xmlns:cx7="http://schemas.microsoft.com/office/drawing/2016/5/13/chartex" xmlns:cx8="http://schemas.microsoft.com/office/drawing/2016/5/14/chartex" xmlns:mc="http://schemas.openxmlformats.org/markup-compatibility/2006" xmlns:aink="http://schemas.microsoft.com/office/drawing/2016/ink" xmlns:am3d="http://schemas.microsoft.com/office/drawing/2017/model3d" xmlns:o="urn:schemas-microsoft-com:office:office" xmlns:r="http://schemas.openxmlformats.org/officeDocument/2006/relationships" xmlns:m="http://schemas.openxmlformats.org/officeDocument/2006/math" xmlns:v="urn:schemas-microsoft-com:vml" xmlns:wp14="http://schemas.microsoft.com/office/word/2010/wordprocessingDrawing" xmlns:wp="http://schemas.openxmlformats.org/drawingml/2006/wordprocessingDrawing" xmlns:w10="urn:schemas-microsoft-com:office:word" xmlns:w="http://schemas.openxmlformats.org/wordprocessingml/2006/main" xmlns:w14="http://schemas.microsoft.com/office/word/2010/wordml" xmlns:w15="http://schemas.microsoft.com/office/word/2012/wordml" xmlns:w16cid="http://schemas.microsoft.com/office/word/2016/wordml/cid" xmlns:w16se="http://schemas.microsoft.com/office/word/2015/wordml/symex" xmlns:wpg="http://schemas.microsoft.com/office/word/2010/wordprocessingGroup" xmlns:wpi="http://schemas.microsoft.com/office/word/2010/wordprocessingInk" xmlns:wne="http://schemas.microsoft.com/office/word/2006/wordml" xmlns:wps="http://schemas.microsoft.com/office/word/2010/wordprocessingShape" mc:Ignorable="w14 w15 w16se w16cid wp14">
   <w:endnote w:type="separator" w:id="-1">
     <w:p>
       <w:r>
@@ -3707,7 +3474,7 @@
 </file>
 
 <file path=word/footnotes.xml><?xml version="1.0" encoding="utf-8"?>
-<w:footnotes xmlns:wpc="http://schemas.microsoft.com/office/word/2010/wordprocessingCanvas" xmlns:mo="http://schemas.microsoft.com/office/mac/office/2008/main" xmlns:mc="http://schemas.openxmlformats.org/markup-compatibility/2006" xmlns:mv="urn:schemas-microsoft-com:mac:vml" xmlns:o="urn:schemas-microsoft-com:office:office" xmlns:r="http://schemas.openxmlformats.org/officeDocument/2006/relationships" xmlns:m="http://schemas.openxmlformats.org/officeDocument/2006/math" xmlns:v="urn:schemas-microsoft-com:vml" xmlns:wp14="http://schemas.microsoft.com/office/word/2010/wordprocessingDrawing" xmlns:wp="http://schemas.openxmlformats.org/drawingml/2006/wordprocessingDrawing" xmlns:w10="urn:schemas-microsoft-com:office:word" xmlns:w="http://schemas.openxmlformats.org/wordprocessingml/2006/main" xmlns:w14="http://schemas.microsoft.com/office/word/2010/wordml" xmlns:w15="http://schemas.microsoft.com/office/word/2012/wordml" xmlns:wpg="http://schemas.microsoft.com/office/word/2010/wordprocessingGroup" xmlns:wpi="http://schemas.microsoft.com/office/word/2010/wordprocessingInk" xmlns:wne="http://schemas.microsoft.com/office/word/2006/wordml" xmlns:wps="http://schemas.microsoft.com/office/word/2010/wordprocessingShape" mc:Ignorable="w14 w15 wp14">
+<w:footnotes xmlns:wpc="http://schemas.microsoft.com/office/word/2010/wordprocessingCanvas" xmlns:cx="http://schemas.microsoft.com/office/drawing/2014/chartex" xmlns:cx1="http://schemas.microsoft.com/office/drawing/2015/9/8/chartex" xmlns:cx2="http://schemas.microsoft.com/office/drawing/2015/10/21/chartex" xmlns:cx3="http://schemas.microsoft.com/office/drawing/2016/5/9/chartex" xmlns:cx4="http://schemas.microsoft.com/office/drawing/2016/5/10/chartex" xmlns:cx5="http://schemas.microsoft.com/office/drawing/2016/5/11/chartex" xmlns:cx6="http://schemas.microsoft.com/office/drawing/2016/5/12/chartex" xmlns:cx7="http://schemas.microsoft.com/office/drawing/2016/5/13/chartex" xmlns:cx8="http://schemas.microsoft.com/office/drawing/2016/5/14/chartex" xmlns:mc="http://schemas.openxmlformats.org/markup-compatibility/2006" xmlns:aink="http://schemas.microsoft.com/office/drawing/2016/ink" xmlns:am3d="http://schemas.microsoft.com/office/drawing/2017/model3d" xmlns:o="urn:schemas-microsoft-com:office:office" xmlns:r="http://schemas.openxmlformats.org/officeDocument/2006/relationships" xmlns:m="http://schemas.openxmlformats.org/officeDocument/2006/math" xmlns:v="urn:schemas-microsoft-com:vml" xmlns:wp14="http://schemas.microsoft.com/office/word/2010/wordprocessingDrawing" xmlns:wp="http://schemas.openxmlformats.org/drawingml/2006/wordprocessingDrawing" xmlns:w10="urn:schemas-microsoft-com:office:word" xmlns:w="http://schemas.openxmlformats.org/wordprocessingml/2006/main" xmlns:w14="http://schemas.microsoft.com/office/word/2010/wordml" xmlns:w15="http://schemas.microsoft.com/office/word/2012/wordml" xmlns:w16cid="http://schemas.microsoft.com/office/word/2016/wordml/cid" xmlns:w16se="http://schemas.microsoft.com/office/word/2015/wordml/symex" xmlns:wpg="http://schemas.microsoft.com/office/word/2010/wordprocessingGroup" xmlns:wpi="http://schemas.microsoft.com/office/word/2010/wordprocessingInk" xmlns:wne="http://schemas.microsoft.com/office/word/2006/wordml" xmlns:wps="http://schemas.microsoft.com/office/word/2010/wordprocessingShape" mc:Ignorable="w14 w15 w16se w16cid wp14">
   <w:footnote w:type="separator" w:id="-1">
     <w:p>
       <w:r>
@@ -3725,19 +3492,9 @@
 </w:footnotes>
 </file>
 
-<file path=word/header1.xml><?xml version="1.0" encoding="utf-8"?>
-<w:hdr xmlns:wpc="http://schemas.microsoft.com/office/word/2010/wordprocessingCanvas" xmlns:mo="http://schemas.microsoft.com/office/mac/office/2008/main" xmlns:mc="http://schemas.openxmlformats.org/markup-compatibility/2006" xmlns:mv="urn:schemas-microsoft-com:mac:vml" xmlns:o="urn:schemas-microsoft-com:office:office" xmlns:r="http://schemas.openxmlformats.org/officeDocument/2006/relationships" xmlns:m="http://schemas.openxmlformats.org/officeDocument/2006/math" xmlns:v="urn:schemas-microsoft-com:vml" xmlns:wp14="http://schemas.microsoft.com/office/word/2010/wordprocessingDrawing" xmlns:wp="http://schemas.openxmlformats.org/drawingml/2006/wordprocessingDrawing" xmlns:w10="urn:schemas-microsoft-com:office:word" xmlns:w="http://schemas.openxmlformats.org/wordprocessingml/2006/main" xmlns:w14="http://schemas.microsoft.com/office/word/2010/wordml" xmlns:w15="http://schemas.microsoft.com/office/word/2012/wordml" xmlns:wpg="http://schemas.microsoft.com/office/word/2010/wordprocessingGroup" xmlns:wpi="http://schemas.microsoft.com/office/word/2010/wordprocessingInk" xmlns:wne="http://schemas.microsoft.com/office/word/2006/wordml" xmlns:wps="http://schemas.microsoft.com/office/word/2010/wordprocessingShape" mc:Ignorable="w14 w15 wp14">
-  <w:p>
-    <w:pPr>
-      <w:pStyle w:val="Header"/>
-    </w:pPr>
-  </w:p>
-</w:hdr>
-</file>
-
 <file path=word/numbering.xml><?xml version="1.0" encoding="utf-8"?>
-<w:numbering xmlns:wpc="http://schemas.microsoft.com/office/word/2010/wordprocessingCanvas" xmlns:mo="http://schemas.microsoft.com/office/mac/office/2008/main" xmlns:mc="http://schemas.openxmlformats.org/markup-compatibility/2006" xmlns:mv="urn:schemas-microsoft-com:mac:vml" xmlns:o="urn:schemas-microsoft-com:office:office" xmlns:r="http://schemas.openxmlformats.org/officeDocument/2006/relationships" xmlns:m="http://schemas.openxmlformats.org/officeDocument/2006/math" xmlns:v="urn:schemas-microsoft-com:vml" xmlns:wp14="http://schemas.microsoft.com/office/word/2010/wordprocessingDrawing" xmlns:wp="http://schemas.openxmlformats.org/drawingml/2006/wordprocessingDrawing" xmlns:w10="urn:schemas-microsoft-com:office:word" xmlns:w="http://schemas.openxmlformats.org/wordprocessingml/2006/main" xmlns:w14="http://schemas.microsoft.com/office/word/2010/wordml" xmlns:w15="http://schemas.microsoft.com/office/word/2012/wordml" xmlns:wpg="http://schemas.microsoft.com/office/word/2010/wordprocessingGroup" xmlns:wpi="http://schemas.microsoft.com/office/word/2010/wordprocessingInk" xmlns:wne="http://schemas.microsoft.com/office/word/2006/wordml" xmlns:wps="http://schemas.microsoft.com/office/word/2010/wordprocessingShape" mc:Ignorable="w14 w15 wp14">
-  <w:abstractNum w:abstractNumId="0">
+<w:numbering xmlns:wpc="http://schemas.microsoft.com/office/word/2010/wordprocessingCanvas" xmlns:cx="http://schemas.microsoft.com/office/drawing/2014/chartex" xmlns:cx1="http://schemas.microsoft.com/office/drawing/2015/9/8/chartex" xmlns:cx2="http://schemas.microsoft.com/office/drawing/2015/10/21/chartex" xmlns:cx3="http://schemas.microsoft.com/office/drawing/2016/5/9/chartex" xmlns:cx4="http://schemas.microsoft.com/office/drawing/2016/5/10/chartex" xmlns:cx5="http://schemas.microsoft.com/office/drawing/2016/5/11/chartex" xmlns:cx6="http://schemas.microsoft.com/office/drawing/2016/5/12/chartex" xmlns:cx7="http://schemas.microsoft.com/office/drawing/2016/5/13/chartex" xmlns:cx8="http://schemas.microsoft.com/office/drawing/2016/5/14/chartex" xmlns:mc="http://schemas.openxmlformats.org/markup-compatibility/2006" xmlns:aink="http://schemas.microsoft.com/office/drawing/2016/ink" xmlns:am3d="http://schemas.microsoft.com/office/drawing/2017/model3d" xmlns:o="urn:schemas-microsoft-com:office:office" xmlns:r="http://schemas.openxmlformats.org/officeDocument/2006/relationships" xmlns:m="http://schemas.openxmlformats.org/officeDocument/2006/math" xmlns:v="urn:schemas-microsoft-com:vml" xmlns:wp14="http://schemas.microsoft.com/office/word/2010/wordprocessingDrawing" xmlns:wp="http://schemas.openxmlformats.org/drawingml/2006/wordprocessingDrawing" xmlns:w10="urn:schemas-microsoft-com:office:word" xmlns:w="http://schemas.openxmlformats.org/wordprocessingml/2006/main" xmlns:w14="http://schemas.microsoft.com/office/word/2010/wordml" xmlns:w15="http://schemas.microsoft.com/office/word/2012/wordml" xmlns:w16cid="http://schemas.microsoft.com/office/word/2016/wordml/cid" xmlns:w16se="http://schemas.microsoft.com/office/word/2015/wordml/symex" xmlns:wpg="http://schemas.microsoft.com/office/word/2010/wordprocessingGroup" xmlns:wpi="http://schemas.microsoft.com/office/word/2010/wordprocessingInk" xmlns:wne="http://schemas.microsoft.com/office/word/2006/wordml" xmlns:wps="http://schemas.microsoft.com/office/word/2010/wordprocessingShape" mc:Ignorable="w14 w15 w16se w16cid wp14">
+  <w:abstractNum w:abstractNumId="0" w15:restartNumberingAfterBreak="0">
     <w:nsid w:val="0552401A"/>
     <w:multiLevelType w:val="hybridMultilevel"/>
     <w:tmpl w:val="D2A0E0C4"/>
@@ -3850,7 +3607,7 @@
       </w:rPr>
     </w:lvl>
   </w:abstractNum>
-  <w:abstractNum w:abstractNumId="1">
+  <w:abstractNum w:abstractNumId="1" w15:restartNumberingAfterBreak="0">
     <w:nsid w:val="0A4070EC"/>
     <w:multiLevelType w:val="hybridMultilevel"/>
     <w:tmpl w:val="D9AC22CA"/>
@@ -3963,7 +3720,7 @@
       </w:rPr>
     </w:lvl>
   </w:abstractNum>
-  <w:abstractNum w:abstractNumId="2">
+  <w:abstractNum w:abstractNumId="2" w15:restartNumberingAfterBreak="0">
     <w:nsid w:val="0CD91289"/>
     <w:multiLevelType w:val="hybridMultilevel"/>
     <w:tmpl w:val="8FB6E056"/>
@@ -4076,7 +3833,7 @@
       </w:rPr>
     </w:lvl>
   </w:abstractNum>
-  <w:abstractNum w:abstractNumId="3">
+  <w:abstractNum w:abstractNumId="3" w15:restartNumberingAfterBreak="0">
     <w:nsid w:val="10327DD2"/>
     <w:multiLevelType w:val="hybridMultilevel"/>
     <w:tmpl w:val="CA6AECD8"/>
@@ -4189,7 +3946,7 @@
       </w:rPr>
     </w:lvl>
   </w:abstractNum>
-  <w:abstractNum w:abstractNumId="4">
+  <w:abstractNum w:abstractNumId="4" w15:restartNumberingAfterBreak="0">
     <w:nsid w:val="14E4121C"/>
     <w:multiLevelType w:val="hybridMultilevel"/>
     <w:tmpl w:val="E99A60F6"/>
@@ -4302,7 +4059,7 @@
       </w:rPr>
     </w:lvl>
   </w:abstractNum>
-  <w:abstractNum w:abstractNumId="5">
+  <w:abstractNum w:abstractNumId="5" w15:restartNumberingAfterBreak="0">
     <w:nsid w:val="15366A55"/>
     <w:multiLevelType w:val="hybridMultilevel"/>
     <w:tmpl w:val="01B4A094"/>
@@ -4415,7 +4172,7 @@
       </w:rPr>
     </w:lvl>
   </w:abstractNum>
-  <w:abstractNum w:abstractNumId="6">
+  <w:abstractNum w:abstractNumId="6" w15:restartNumberingAfterBreak="0">
     <w:nsid w:val="15871A67"/>
     <w:multiLevelType w:val="hybridMultilevel"/>
     <w:tmpl w:val="507897C6"/>
@@ -4528,7 +4285,7 @@
       </w:rPr>
     </w:lvl>
   </w:abstractNum>
-  <w:abstractNum w:abstractNumId="7">
+  <w:abstractNum w:abstractNumId="7" w15:restartNumberingAfterBreak="0">
     <w:nsid w:val="1DCE12BC"/>
     <w:multiLevelType w:val="hybridMultilevel"/>
     <w:tmpl w:val="4CD2AC04"/>
@@ -4641,7 +4398,7 @@
       </w:rPr>
     </w:lvl>
   </w:abstractNum>
-  <w:abstractNum w:abstractNumId="8">
+  <w:abstractNum w:abstractNumId="8" w15:restartNumberingAfterBreak="0">
     <w:nsid w:val="24A45000"/>
     <w:multiLevelType w:val="hybridMultilevel"/>
     <w:tmpl w:val="BE1AA34A"/>
@@ -4754,7 +4511,7 @@
       </w:rPr>
     </w:lvl>
   </w:abstractNum>
-  <w:abstractNum w:abstractNumId="9">
+  <w:abstractNum w:abstractNumId="9" w15:restartNumberingAfterBreak="0">
     <w:nsid w:val="331205D4"/>
     <w:multiLevelType w:val="hybridMultilevel"/>
     <w:tmpl w:val="735CF10C"/>
@@ -4867,7 +4624,7 @@
       </w:rPr>
     </w:lvl>
   </w:abstractNum>
-  <w:abstractNum w:abstractNumId="10">
+  <w:abstractNum w:abstractNumId="10" w15:restartNumberingAfterBreak="0">
     <w:nsid w:val="39E67084"/>
     <w:multiLevelType w:val="hybridMultilevel"/>
     <w:tmpl w:val="7EDE8E9C"/>
@@ -5008,7 +4765,7 @@
       </w:rPr>
     </w:lvl>
   </w:abstractNum>
-  <w:abstractNum w:abstractNumId="11">
+  <w:abstractNum w:abstractNumId="11" w15:restartNumberingAfterBreak="0">
     <w:nsid w:val="3F13062C"/>
     <w:multiLevelType w:val="hybridMultilevel"/>
     <w:tmpl w:val="EB54936E"/>
@@ -5121,7 +4878,7 @@
       </w:rPr>
     </w:lvl>
   </w:abstractNum>
-  <w:abstractNum w:abstractNumId="12">
+  <w:abstractNum w:abstractNumId="12" w15:restartNumberingAfterBreak="0">
     <w:nsid w:val="439E5495"/>
     <w:multiLevelType w:val="hybridMultilevel"/>
     <w:tmpl w:val="319A4B5C"/>
@@ -5234,7 +4991,7 @@
       </w:rPr>
     </w:lvl>
   </w:abstractNum>
-  <w:abstractNum w:abstractNumId="13">
+  <w:abstractNum w:abstractNumId="13" w15:restartNumberingAfterBreak="0">
     <w:nsid w:val="44A812A9"/>
     <w:multiLevelType w:val="hybridMultilevel"/>
     <w:tmpl w:val="16A65856"/>
@@ -5347,7 +5104,7 @@
       </w:rPr>
     </w:lvl>
   </w:abstractNum>
-  <w:abstractNum w:abstractNumId="14">
+  <w:abstractNum w:abstractNumId="14" w15:restartNumberingAfterBreak="0">
     <w:nsid w:val="458F3B24"/>
     <w:multiLevelType w:val="hybridMultilevel"/>
     <w:tmpl w:val="6134965A"/>
@@ -5460,7 +5217,7 @@
       </w:rPr>
     </w:lvl>
   </w:abstractNum>
-  <w:abstractNum w:abstractNumId="15">
+  <w:abstractNum w:abstractNumId="15" w15:restartNumberingAfterBreak="0">
     <w:nsid w:val="461C742B"/>
     <w:multiLevelType w:val="hybridMultilevel"/>
     <w:tmpl w:val="EA1248CC"/>
@@ -5573,7 +5330,7 @@
       </w:rPr>
     </w:lvl>
   </w:abstractNum>
-  <w:abstractNum w:abstractNumId="16">
+  <w:abstractNum w:abstractNumId="16" w15:restartNumberingAfterBreak="0">
     <w:nsid w:val="47F30A0C"/>
     <w:multiLevelType w:val="hybridMultilevel"/>
     <w:tmpl w:val="2368D408"/>
@@ -5686,7 +5443,7 @@
       </w:rPr>
     </w:lvl>
   </w:abstractNum>
-  <w:abstractNum w:abstractNumId="17">
+  <w:abstractNum w:abstractNumId="17" w15:restartNumberingAfterBreak="0">
     <w:nsid w:val="4B0E2499"/>
     <w:multiLevelType w:val="hybridMultilevel"/>
     <w:tmpl w:val="75D4B1A4"/>
@@ -5799,7 +5556,7 @@
       </w:rPr>
     </w:lvl>
   </w:abstractNum>
-  <w:abstractNum w:abstractNumId="18">
+  <w:abstractNum w:abstractNumId="18" w15:restartNumberingAfterBreak="0">
     <w:nsid w:val="4E0E2C71"/>
     <w:multiLevelType w:val="hybridMultilevel"/>
     <w:tmpl w:val="72465722"/>
@@ -5912,7 +5669,7 @@
       </w:rPr>
     </w:lvl>
   </w:abstractNum>
-  <w:abstractNum w:abstractNumId="19">
+  <w:abstractNum w:abstractNumId="19" w15:restartNumberingAfterBreak="0">
     <w:nsid w:val="5BF8786C"/>
     <w:multiLevelType w:val="hybridMultilevel"/>
     <w:tmpl w:val="3564CA38"/>
@@ -6025,7 +5782,7 @@
       </w:rPr>
     </w:lvl>
   </w:abstractNum>
-  <w:abstractNum w:abstractNumId="20">
+  <w:abstractNum w:abstractNumId="20" w15:restartNumberingAfterBreak="0">
     <w:nsid w:val="60277184"/>
     <w:multiLevelType w:val="hybridMultilevel"/>
     <w:tmpl w:val="5C827CA4"/>
@@ -6138,7 +5895,7 @@
       </w:rPr>
     </w:lvl>
   </w:abstractNum>
-  <w:abstractNum w:abstractNumId="21">
+  <w:abstractNum w:abstractNumId="21" w15:restartNumberingAfterBreak="0">
     <w:nsid w:val="64B95B3F"/>
     <w:multiLevelType w:val="hybridMultilevel"/>
     <w:tmpl w:val="A1B65AA8"/>
@@ -6251,7 +6008,7 @@
       </w:rPr>
     </w:lvl>
   </w:abstractNum>
-  <w:abstractNum w:abstractNumId="22">
+  <w:abstractNum w:abstractNumId="22" w15:restartNumberingAfterBreak="0">
     <w:nsid w:val="64D91D11"/>
     <w:multiLevelType w:val="multilevel"/>
     <w:tmpl w:val="A66AC456"/>
@@ -6400,7 +6157,7 @@
       </w:rPr>
     </w:lvl>
   </w:abstractNum>
-  <w:abstractNum w:abstractNumId="23">
+  <w:abstractNum w:abstractNumId="23" w15:restartNumberingAfterBreak="0">
     <w:nsid w:val="69E67C59"/>
     <w:multiLevelType w:val="hybridMultilevel"/>
     <w:tmpl w:val="5628BFDC"/>
@@ -6513,7 +6270,7 @@
       </w:rPr>
     </w:lvl>
   </w:abstractNum>
-  <w:abstractNum w:abstractNumId="24">
+  <w:abstractNum w:abstractNumId="24" w15:restartNumberingAfterBreak="0">
     <w:nsid w:val="76A016BD"/>
     <w:multiLevelType w:val="hybridMultilevel"/>
     <w:tmpl w:val="25DCE316"/>
@@ -6626,7 +6383,7 @@
       </w:rPr>
     </w:lvl>
   </w:abstractNum>
-  <w:abstractNum w:abstractNumId="25">
+  <w:abstractNum w:abstractNumId="25" w15:restartNumberingAfterBreak="0">
     <w:nsid w:val="7E0D1B20"/>
     <w:multiLevelType w:val="hybridMultilevel"/>
     <w:tmpl w:val="8B84E550"/>
@@ -6739,7 +6496,7 @@
       </w:rPr>
     </w:lvl>
   </w:abstractNum>
-  <w:abstractNum w:abstractNumId="26">
+  <w:abstractNum w:abstractNumId="26" w15:restartNumberingAfterBreak="0">
     <w:nsid w:val="7E5852D5"/>
     <w:multiLevelType w:val="hybridMultilevel"/>
     <w:tmpl w:val="F926D46A"/>
@@ -6937,7 +6694,7 @@
 </file>
 
 <file path=word/styles.xml><?xml version="1.0" encoding="utf-8"?>
-<w:styles xmlns:mc="http://schemas.openxmlformats.org/markup-compatibility/2006" xmlns:r="http://schemas.openxmlformats.org/officeDocument/2006/relationships" xmlns:w="http://schemas.openxmlformats.org/wordprocessingml/2006/main" xmlns:w14="http://schemas.microsoft.com/office/word/2010/wordml" xmlns:w15="http://schemas.microsoft.com/office/word/2012/wordml" mc:Ignorable="w14 w15">
+<w:styles xmlns:mc="http://schemas.openxmlformats.org/markup-compatibility/2006" xmlns:r="http://schemas.openxmlformats.org/officeDocument/2006/relationships" xmlns:w="http://schemas.openxmlformats.org/wordprocessingml/2006/main" xmlns:w14="http://schemas.microsoft.com/office/word/2010/wordml" xmlns:w15="http://schemas.microsoft.com/office/word/2012/wordml" xmlns:w16cid="http://schemas.microsoft.com/office/word/2016/wordml/cid" xmlns:w16se="http://schemas.microsoft.com/office/word/2015/wordml/symex" mc:Ignorable="w14 w15 w16se w16cid">
   <w:docDefaults>
     <w:rPrDefault>
       <w:rPr>
@@ -6953,7 +6710,7 @@
       </w:pPr>
     </w:pPrDefault>
   </w:docDefaults>
-  <w:latentStyles w:defLockedState="0" w:defUIPriority="99" w:defSemiHidden="0" w:defUnhideWhenUsed="0" w:defQFormat="0" w:count="382">
+  <w:latentStyles w:defLockedState="0" w:defUIPriority="99" w:defSemiHidden="0" w:defUnhideWhenUsed="0" w:defQFormat="0" w:count="375">
     <w:lsdException w:name="Normal" w:uiPriority="0" w:qFormat="1"/>
     <w:lsdException w:name="heading 1" w:uiPriority="9" w:qFormat="1"/>
     <w:lsdException w:name="heading 2" w:semiHidden="1" w:uiPriority="9" w:unhideWhenUsed="1" w:qFormat="1"/>
@@ -7431,7 +7188,6 @@
       <w:spacing w:after="0" w:line="240" w:lineRule="auto"/>
     </w:pPr>
     <w:tblPr>
-      <w:tblInd w:w="0" w:type="dxa"/>
       <w:tblBorders>
         <w:top w:val="single" w:sz="4" w:space="0" w:color="auto"/>
         <w:left w:val="single" w:sz="4" w:space="0" w:color="auto"/>
@@ -7440,12 +7196,6 @@
         <w:insideH w:val="single" w:sz="4" w:space="0" w:color="auto"/>
         <w:insideV w:val="single" w:sz="4" w:space="0" w:color="auto"/>
       </w:tblBorders>
-      <w:tblCellMar>
-        <w:top w:w="0" w:type="dxa"/>
-        <w:left w:w="108" w:type="dxa"/>
-        <w:bottom w:w="0" w:type="dxa"/>
-        <w:right w:w="108" w:type="dxa"/>
-      </w:tblCellMar>
     </w:tblPr>
   </w:style>
   <w:style w:type="paragraph" w:styleId="BalloonText">
@@ -7811,7 +7561,7 @@
 </file>
 
 <file path=customXml/itemProps1.xml><?xml version="1.0" encoding="utf-8"?>
-<ds:datastoreItem xmlns:ds="http://schemas.openxmlformats.org/officeDocument/2006/customXml" ds:itemID="{33DB7DA4-5827-D941-817B-45CFE405B8B6}">
+<ds:datastoreItem xmlns:ds="http://schemas.openxmlformats.org/officeDocument/2006/customXml" ds:itemID="{37B91AF7-7306-FE4A-BDE8-F7BDC9A677DD}">
   <ds:schemaRefs>
     <ds:schemaRef ds:uri="http://schemas.openxmlformats.org/officeDocument/2006/bibliography"/>
   </ds:schemaRefs>

</xml_diff>